<commit_message>
Address comments from Mirantis
* Change link to partner page

* Add more descriptive release note

* remove blank pages from PDF document

* Add MU test case

Change-Id: If5ec8b909bec0cccd3e5523101f5f781c116ca9e
</commit_message>
<xml_diff>
--- a/doc/testing/Test Plan for Unity Fuel Plugin_1.0.0.docx
+++ b/doc/testing/Test Plan for Unity Fuel Plugin_1.0.0.docx
@@ -1,6 +1,6 @@
 
 <file path=word/document.xml><?xml version="1.0" encoding="utf-8"?>
-<w:document xmlns:wpc="http://schemas.microsoft.com/office/word/2010/wordprocessingCanvas" xmlns:mc="http://schemas.openxmlformats.org/markup-compatibility/2006" xmlns:o="urn:schemas-microsoft-com:office:office" xmlns:r="http://schemas.openxmlformats.org/officeDocument/2006/relationships" xmlns:m="http://schemas.openxmlformats.org/officeDocument/2006/math" xmlns:v="urn:schemas-microsoft-com:vml" xmlns:wp14="http://schemas.microsoft.com/office/word/2010/wordprocessingDrawing" xmlns:wp="http://schemas.openxmlformats.org/drawingml/2006/wordprocessingDrawing" xmlns:w10="urn:schemas-microsoft-com:office:word" xmlns:w="http://schemas.openxmlformats.org/wordprocessingml/2006/main" xmlns:w14="http://schemas.microsoft.com/office/word/2010/wordml" xmlns:wpg="http://schemas.microsoft.com/office/word/2010/wordprocessingGroup" xmlns:wpi="http://schemas.microsoft.com/office/word/2010/wordprocessingInk" xmlns:wne="http://schemas.microsoft.com/office/word/2006/wordml" xmlns:wps="http://schemas.microsoft.com/office/word/2010/wordprocessingShape" mc:Ignorable="w14 wp14">
+<w:document xmlns:wpc="http://schemas.microsoft.com/office/word/2010/wordprocessingCanvas" xmlns:mc="http://schemas.openxmlformats.org/markup-compatibility/2006" xmlns:o="urn:schemas-microsoft-com:office:office" xmlns:r="http://schemas.openxmlformats.org/officeDocument/2006/relationships" xmlns:m="http://schemas.openxmlformats.org/officeDocument/2006/math" xmlns:v="urn:schemas-microsoft-com:vml" xmlns:wp14="http://schemas.microsoft.com/office/word/2010/wordprocessingDrawing" xmlns:wp="http://schemas.openxmlformats.org/drawingml/2006/wordprocessingDrawing" xmlns:w10="urn:schemas-microsoft-com:office:word" xmlns:w="http://schemas.openxmlformats.org/wordprocessingml/2006/main" xmlns:w14="http://schemas.microsoft.com/office/word/2010/wordml" xmlns:w15="http://schemas.microsoft.com/office/word/2012/wordml" xmlns:wpg="http://schemas.microsoft.com/office/word/2010/wordprocessingGroup" xmlns:wpi="http://schemas.microsoft.com/office/word/2010/wordprocessingInk" xmlns:wne="http://schemas.microsoft.com/office/word/2006/wordml" xmlns:wps="http://schemas.microsoft.com/office/word/2010/wordprocessingShape" mc:Ignorable="w14 w15 wp14">
   <w:background w:color="FFFFFF"/>
   <w:body>
     <w:p>
@@ -1801,18 +1801,12 @@
       <w:bookmarkEnd w:id="8"/>
     </w:p>
     <w:p>
-      <w:pPr>
-        <w:rPr>
-          <w:i/>
-        </w:rPr>
-      </w:pPr>
       <w:bookmarkStart w:id="9" w:name="h.2b0cy5ovolma" w:colFirst="0" w:colLast="0"/>
       <w:bookmarkStart w:id="10" w:name="_Toc464752798"/>
       <w:bookmarkEnd w:id="9"/>
       <w:r>
         <w:rPr>
           <w:rFonts w:hint="eastAsia"/>
-          <w:i/>
         </w:rPr>
         <w:t>[TODO]</w:t>
       </w:r>
@@ -2497,25 +2491,7 @@
           <w:i/>
           <w:lang w:eastAsia="zh-CN"/>
         </w:rPr>
-        <w:t xml:space="preserve">KVM or </w:t>
-      </w:r>
-      <w:proofErr w:type="spellStart"/>
-      <w:r>
-        <w:rPr>
-          <w:rFonts w:hint="eastAsia"/>
-          <w:i/>
-          <w:lang w:eastAsia="zh-CN"/>
-        </w:rPr>
-        <w:t>Virtualbox</w:t>
-      </w:r>
-      <w:proofErr w:type="spellEnd"/>
-      <w:r>
-        <w:rPr>
-          <w:rFonts w:hint="eastAsia"/>
-          <w:i/>
-          <w:lang w:eastAsia="zh-CN"/>
-        </w:rPr>
-        <w:t xml:space="preserve"> based</w:t>
+        <w:t>KVM or Virtualbox based</w:t>
       </w:r>
       <w:r>
         <w:rPr>
@@ -2922,29 +2898,14 @@
         <w:rPr>
           <w:lang w:eastAsia="zh-CN"/>
         </w:rPr>
-        <w:t xml:space="preserve">for </w:t>
-      </w:r>
-      <w:bookmarkStart w:id="18" w:name="_GoBack"/>
-      <w:r>
-        <w:rPr>
-          <w:lang w:eastAsia="zh-CN"/>
-        </w:rPr>
-        <w:t>Compute</w:t>
+        <w:t>for Compute</w:t>
       </w:r>
       <w:r>
         <w:rPr>
           <w:rFonts w:hint="eastAsia"/>
           <w:lang w:eastAsia="zh-CN"/>
         </w:rPr>
-        <w:t xml:space="preserve"> </w:t>
-      </w:r>
-      <w:bookmarkEnd w:id="18"/>
-      <w:r>
-        <w:rPr>
-          <w:rFonts w:hint="eastAsia"/>
-          <w:lang w:eastAsia="zh-CN"/>
-        </w:rPr>
-        <w:t>nodes</w:t>
+        <w:t xml:space="preserve"> nodes</w:t>
       </w:r>
       <w:r>
         <w:rPr>
@@ -2978,13 +2939,13 @@
         <w:pStyle w:val="Heading2"/>
         <w:contextualSpacing w:val="0"/>
       </w:pPr>
-      <w:bookmarkStart w:id="19" w:name="h.cut28xqenhu1" w:colFirst="0" w:colLast="0"/>
-      <w:bookmarkStart w:id="20" w:name="_Toc464752803"/>
+      <w:bookmarkStart w:id="18" w:name="h.cut28xqenhu1" w:colFirst="0" w:colLast="0"/>
+      <w:bookmarkStart w:id="19" w:name="_Toc464752803"/>
+      <w:bookmarkEnd w:id="18"/>
+      <w:r>
+        <w:t>Product compatibility matrix</w:t>
+      </w:r>
       <w:bookmarkEnd w:id="19"/>
-      <w:r>
-        <w:t>Product compatibility matrix</w:t>
-      </w:r>
-      <w:bookmarkEnd w:id="20"/>
     </w:p>
     <w:p/>
     <w:tbl>
@@ -3203,13 +3164,13 @@
         <w:pStyle w:val="Heading1"/>
         <w:contextualSpacing w:val="0"/>
       </w:pPr>
-      <w:bookmarkStart w:id="21" w:name="h.l24plbdk72x" w:colFirst="0" w:colLast="0"/>
-      <w:bookmarkStart w:id="22" w:name="_Toc464752804"/>
+      <w:bookmarkStart w:id="20" w:name="h.l24plbdk72x" w:colFirst="0" w:colLast="0"/>
+      <w:bookmarkStart w:id="21" w:name="_Toc464752804"/>
+      <w:bookmarkEnd w:id="20"/>
+      <w:r>
+        <w:t>Type of testing</w:t>
+      </w:r>
       <w:bookmarkEnd w:id="21"/>
-      <w:r>
-        <w:t>Type of testing</w:t>
-      </w:r>
-      <w:bookmarkEnd w:id="22"/>
     </w:p>
     <w:p>
       <w:pPr>
@@ -3231,13 +3192,13 @@
         </w:numPr>
         <w:contextualSpacing w:val="0"/>
       </w:pPr>
-      <w:bookmarkStart w:id="23" w:name="h.ud54pvm25504" w:colFirst="0" w:colLast="0"/>
-      <w:bookmarkStart w:id="24" w:name="_Toc464752805"/>
+      <w:bookmarkStart w:id="22" w:name="h.ud54pvm25504" w:colFirst="0" w:colLast="0"/>
+      <w:bookmarkStart w:id="23" w:name="_Toc464752805"/>
+      <w:bookmarkEnd w:id="22"/>
+      <w:r>
+        <w:t>Installation testing</w:t>
+      </w:r>
       <w:bookmarkEnd w:id="23"/>
-      <w:r>
-        <w:t>Installation testing</w:t>
-      </w:r>
-      <w:bookmarkEnd w:id="24"/>
       <w:r>
         <w:t xml:space="preserve"> </w:t>
       </w:r>
@@ -3544,11 +3505,11 @@
         </w:numPr>
         <w:contextualSpacing w:val="0"/>
       </w:pPr>
-      <w:bookmarkStart w:id="25" w:name="_Toc464752806"/>
+      <w:bookmarkStart w:id="24" w:name="_Toc464752806"/>
       <w:r>
         <w:t>Functional testing</w:t>
       </w:r>
-      <w:bookmarkEnd w:id="25"/>
+      <w:bookmarkEnd w:id="24"/>
     </w:p>
     <w:p>
       <w:pPr>
@@ -3821,19 +3782,9 @@
         </w:tc>
       </w:tr>
     </w:tbl>
-    <w:p>
-      <w:pPr>
-        <w:pStyle w:val="Heading1"/>
-        <w:keepNext w:val="0"/>
-        <w:keepLines w:val="0"/>
-        <w:spacing w:line="331" w:lineRule="auto"/>
-        <w:contextualSpacing w:val="0"/>
-        <w:rPr>
-          <w:rFonts w:eastAsia="SimSun"/>
-          <w:lang w:eastAsia="zh-CN"/>
-        </w:rPr>
-      </w:pPr>
-    </w:p>
+    <w:p/>
+    <w:p/>
+    <w:p/>
     <w:tbl>
       <w:tblPr>
         <w:tblW w:w="10065" w:type="dxa"/>
@@ -4217,23 +4168,7 @@
                 <w:rFonts w:hint="eastAsia"/>
                 <w:lang w:eastAsia="zh-CN"/>
               </w:rPr>
-              <w:t xml:space="preserve">s created on Unity instead of other storage </w:t>
-            </w:r>
-            <w:proofErr w:type="spellStart"/>
-            <w:r>
-              <w:rPr>
-                <w:rFonts w:hint="eastAsia"/>
-                <w:lang w:eastAsia="zh-CN"/>
-              </w:rPr>
-              <w:t>backends</w:t>
-            </w:r>
-            <w:proofErr w:type="spellEnd"/>
-            <w:r>
-              <w:rPr>
-                <w:rFonts w:hint="eastAsia"/>
-                <w:lang w:eastAsia="zh-CN"/>
-              </w:rPr>
-              <w:t xml:space="preserve">. </w:t>
+              <w:t xml:space="preserve">s created on Unity instead of other storage backends. </w:t>
             </w:r>
           </w:p>
           <w:p>
@@ -4378,11 +4313,11 @@
         </w:numPr>
         <w:contextualSpacing w:val="0"/>
       </w:pPr>
-      <w:bookmarkStart w:id="26" w:name="_Toc464752807"/>
+      <w:bookmarkStart w:id="25" w:name="_Toc464752807"/>
       <w:r>
         <w:t>System testing</w:t>
       </w:r>
-      <w:bookmarkEnd w:id="26"/>
+      <w:bookmarkEnd w:id="25"/>
       <w:r>
         <w:t xml:space="preserve"> </w:t>
       </w:r>
@@ -4399,13 +4334,13 @@
         <w:spacing w:line="331" w:lineRule="auto"/>
         <w:contextualSpacing w:val="0"/>
       </w:pPr>
-      <w:bookmarkStart w:id="27" w:name="h.sb63vn8gl4ym" w:colFirst="0" w:colLast="0"/>
-      <w:bookmarkStart w:id="28" w:name="_Toc464752808"/>
+      <w:bookmarkStart w:id="26" w:name="h.sb63vn8gl4ym" w:colFirst="0" w:colLast="0"/>
+      <w:bookmarkStart w:id="27" w:name="_Toc464752808"/>
+      <w:bookmarkEnd w:id="26"/>
+      <w:r>
+        <w:t>Install plugin and deploy environment</w:t>
+      </w:r>
       <w:bookmarkEnd w:id="27"/>
-      <w:r>
-        <w:t>Install plugin and deploy environment</w:t>
-      </w:r>
-      <w:bookmarkEnd w:id="28"/>
     </w:p>
     <w:p/>
     <w:tbl>
@@ -4466,11 +4401,9 @@
               <w:spacing w:line="288" w:lineRule="auto"/>
               <w:ind w:left="720" w:hanging="360"/>
             </w:pPr>
-            <w:proofErr w:type="spellStart"/>
             <w:r>
               <w:t>install_plugin_deploy_env</w:t>
             </w:r>
-            <w:proofErr w:type="spellEnd"/>
           </w:p>
         </w:tc>
       </w:tr>
@@ -4593,14 +4526,11 @@
               <w:contextualSpacing/>
             </w:pPr>
             <w:r>
+              <w:lastRenderedPageBreak/>
               <w:t xml:space="preserve">Add 3 nodes with Controller role and 1 node with Compute </w:t>
             </w:r>
             <w:r>
-              <w:t xml:space="preserve">and </w:t>
-            </w:r>
-            <w:r>
-              <w:lastRenderedPageBreak/>
-              <w:t>another</w:t>
+              <w:t>and another</w:t>
             </w:r>
             <w:r>
               <w:t xml:space="preserve"> role</w:t>
@@ -4772,13 +4702,13 @@
         </w:numPr>
         <w:contextualSpacing w:val="0"/>
       </w:pPr>
-      <w:bookmarkStart w:id="29" w:name="h.i7qfs69lnngb" w:colFirst="0" w:colLast="0"/>
-      <w:bookmarkStart w:id="30" w:name="_Toc464752809"/>
+      <w:bookmarkStart w:id="28" w:name="h.i7qfs69lnngb" w:colFirst="0" w:colLast="0"/>
+      <w:bookmarkStart w:id="29" w:name="_Toc464752809"/>
+      <w:bookmarkEnd w:id="28"/>
+      <w:r>
+        <w:t>Modifying env with enabled plugin (removing/adding controller nodes)</w:t>
+      </w:r>
       <w:bookmarkEnd w:id="29"/>
-      <w:r>
-        <w:t>Modifying env with enabled plugin (removing/adding controller nodes)</w:t>
-      </w:r>
-      <w:bookmarkEnd w:id="30"/>
     </w:p>
     <w:p/>
     <w:tbl>
@@ -4839,11 +4769,9 @@
               <w:spacing w:line="288" w:lineRule="auto"/>
               <w:ind w:left="720" w:hanging="360"/>
             </w:pPr>
-            <w:proofErr w:type="spellStart"/>
             <w:r>
               <w:t>modify_env_with_plugin_remove_add_controller</w:t>
             </w:r>
-            <w:proofErr w:type="spellEnd"/>
           </w:p>
         </w:tc>
       </w:tr>
@@ -5225,16 +5153,15 @@
           <w:ilvl w:val="0"/>
           <w:numId w:val="10"/>
         </w:numPr>
-        <w:contextualSpacing w:val="0"/>
-      </w:pPr>
-      <w:bookmarkStart w:id="31" w:name="h.ljpmaxg12tdy" w:colFirst="0" w:colLast="0"/>
-      <w:bookmarkStart w:id="32" w:name="_Toc464752810"/>
-      <w:bookmarkEnd w:id="31"/>
+      </w:pPr>
+      <w:bookmarkStart w:id="30" w:name="h.ljpmaxg12tdy" w:colFirst="0" w:colLast="0"/>
+      <w:bookmarkStart w:id="31" w:name="_Toc464752810"/>
+      <w:bookmarkEnd w:id="30"/>
       <w:r>
         <w:lastRenderedPageBreak/>
         <w:t>Modifying env with enabled plugin (removing/adding compute node)</w:t>
       </w:r>
-      <w:bookmarkEnd w:id="32"/>
+      <w:bookmarkEnd w:id="31"/>
     </w:p>
     <w:p/>
     <w:tbl>
@@ -5295,11 +5222,9 @@
               <w:spacing w:line="288" w:lineRule="auto"/>
               <w:ind w:left="720" w:hanging="360"/>
             </w:pPr>
-            <w:proofErr w:type="spellStart"/>
             <w:r>
               <w:t>modify_env_with_plugin_remove_add_compute</w:t>
             </w:r>
-            <w:proofErr w:type="spellEnd"/>
           </w:p>
         </w:tc>
       </w:tr>
@@ -5648,6 +5573,371 @@
       </w:tr>
     </w:tbl>
     <w:p/>
+    <w:p>
+      <w:pPr>
+        <w:pStyle w:val="Heading2"/>
+        <w:numPr>
+          <w:ilvl w:val="0"/>
+          <w:numId w:val="10"/>
+        </w:numPr>
+      </w:pPr>
+      <w:r>
+        <w:t xml:space="preserve">Upgrade MOS with enabled plugin  </w:t>
+      </w:r>
+    </w:p>
+    <w:tbl>
+      <w:tblPr>
+        <w:tblStyle w:val="a4"/>
+        <w:tblW w:w="9120" w:type="dxa"/>
+        <w:tblLayout w:type="fixed"/>
+        <w:tblLook w:val="0600" w:firstRow="0" w:lastRow="0" w:firstColumn="0" w:lastColumn="0" w:noHBand="1" w:noVBand="1"/>
+      </w:tblPr>
+      <w:tblGrid>
+        <w:gridCol w:w="1845"/>
+        <w:gridCol w:w="7275"/>
+      </w:tblGrid>
+      <w:tr>
+        <w:tc>
+          <w:tcPr>
+            <w:tcW w:w="1845" w:type="dxa"/>
+            <w:tcBorders>
+              <w:top w:val="single" w:sz="6" w:space="0" w:color="000000"/>
+              <w:left w:val="single" w:sz="6" w:space="0" w:color="000000"/>
+              <w:bottom w:val="single" w:sz="6" w:space="0" w:color="000000"/>
+              <w:right w:val="single" w:sz="6" w:space="0" w:color="000000"/>
+            </w:tcBorders>
+            <w:tcMar>
+              <w:top w:w="100" w:type="dxa"/>
+              <w:left w:w="100" w:type="dxa"/>
+              <w:bottom w:w="100" w:type="dxa"/>
+              <w:right w:w="100" w:type="dxa"/>
+            </w:tcMar>
+          </w:tcPr>
+          <w:p>
+            <w:pPr>
+              <w:spacing w:line="288" w:lineRule="auto"/>
+            </w:pPr>
+            <w:bookmarkStart w:id="32" w:name="_GoBack" w:colFirst="1" w:colLast="1"/>
+            <w:r>
+              <w:t>Test Case ID</w:t>
+            </w:r>
+          </w:p>
+        </w:tc>
+        <w:tc>
+          <w:tcPr>
+            <w:tcW w:w="7275" w:type="dxa"/>
+            <w:tcBorders>
+              <w:top w:val="single" w:sz="6" w:space="0" w:color="000000"/>
+              <w:left w:val="single" w:sz="6" w:space="0" w:color="000000"/>
+              <w:bottom w:val="single" w:sz="6" w:space="0" w:color="000000"/>
+              <w:right w:val="single" w:sz="6" w:space="0" w:color="000000"/>
+            </w:tcBorders>
+            <w:tcMar>
+              <w:top w:w="100" w:type="dxa"/>
+              <w:left w:w="100" w:type="dxa"/>
+              <w:bottom w:w="100" w:type="dxa"/>
+              <w:right w:w="100" w:type="dxa"/>
+            </w:tcMar>
+          </w:tcPr>
+          <w:p>
+            <w:pPr>
+              <w:spacing w:line="288" w:lineRule="auto"/>
+              <w:ind w:left="720" w:hanging="360"/>
+            </w:pPr>
+            <w:r>
+              <w:t>u</w:t>
+            </w:r>
+            <w:r>
+              <w:t>pgrade_mos_with_enabled_plugin</w:t>
+            </w:r>
+          </w:p>
+        </w:tc>
+      </w:tr>
+      <w:bookmarkEnd w:id="32"/>
+      <w:tr>
+        <w:tc>
+          <w:tcPr>
+            <w:tcW w:w="1845" w:type="dxa"/>
+            <w:tcBorders>
+              <w:top w:val="single" w:sz="6" w:space="0" w:color="000000"/>
+              <w:left w:val="single" w:sz="6" w:space="0" w:color="000000"/>
+              <w:bottom w:val="single" w:sz="6" w:space="0" w:color="000000"/>
+              <w:right w:val="single" w:sz="6" w:space="0" w:color="000000"/>
+            </w:tcBorders>
+            <w:tcMar>
+              <w:top w:w="100" w:type="dxa"/>
+              <w:left w:w="100" w:type="dxa"/>
+              <w:bottom w:w="100" w:type="dxa"/>
+              <w:right w:w="100" w:type="dxa"/>
+            </w:tcMar>
+          </w:tcPr>
+          <w:p>
+            <w:pPr>
+              <w:spacing w:line="288" w:lineRule="auto"/>
+            </w:pPr>
+            <w:r>
+              <w:t>Steps</w:t>
+            </w:r>
+          </w:p>
+        </w:tc>
+        <w:tc>
+          <w:tcPr>
+            <w:tcW w:w="7275" w:type="dxa"/>
+            <w:tcBorders>
+              <w:top w:val="single" w:sz="6" w:space="0" w:color="000000"/>
+              <w:left w:val="single" w:sz="6" w:space="0" w:color="000000"/>
+              <w:bottom w:val="single" w:sz="6" w:space="0" w:color="000000"/>
+              <w:right w:val="single" w:sz="6" w:space="0" w:color="000000"/>
+            </w:tcBorders>
+            <w:tcMar>
+              <w:top w:w="100" w:type="dxa"/>
+              <w:left w:w="100" w:type="dxa"/>
+              <w:bottom w:w="100" w:type="dxa"/>
+              <w:right w:w="100" w:type="dxa"/>
+            </w:tcMar>
+          </w:tcPr>
+          <w:p>
+            <w:pPr>
+              <w:pStyle w:val="ListParagraph"/>
+              <w:numPr>
+                <w:ilvl w:val="0"/>
+                <w:numId w:val="14"/>
+              </w:numPr>
+              <w:spacing w:line="288" w:lineRule="auto"/>
+              <w:ind w:hanging="360"/>
+            </w:pPr>
+            <w:r>
+              <w:t>Upload plugin to the master node</w:t>
+            </w:r>
+            <w:r>
+              <w:t xml:space="preserve"> </w:t>
+            </w:r>
+          </w:p>
+          <w:p>
+            <w:pPr>
+              <w:numPr>
+                <w:ilvl w:val="0"/>
+                <w:numId w:val="14"/>
+              </w:numPr>
+              <w:spacing w:line="288" w:lineRule="auto"/>
+              <w:ind w:hanging="360"/>
+              <w:contextualSpacing/>
+            </w:pPr>
+            <w:r>
+              <w:t>Install plugin e</w:t>
+            </w:r>
+            <w:r>
+              <w:t>nsure that plugin is installed successfully using cli</w:t>
+            </w:r>
+          </w:p>
+          <w:p>
+            <w:pPr>
+              <w:numPr>
+                <w:ilvl w:val="0"/>
+                <w:numId w:val="14"/>
+              </w:numPr>
+              <w:spacing w:line="288" w:lineRule="auto"/>
+              <w:ind w:hanging="360"/>
+              <w:contextualSpacing/>
+            </w:pPr>
+            <w:r>
+              <w:t>Create environment with enabled plugin in fuel ui</w:t>
+            </w:r>
+          </w:p>
+          <w:p>
+            <w:pPr>
+              <w:numPr>
+                <w:ilvl w:val="0"/>
+                <w:numId w:val="14"/>
+              </w:numPr>
+              <w:spacing w:line="288" w:lineRule="auto"/>
+              <w:ind w:hanging="360"/>
+              <w:contextualSpacing/>
+            </w:pPr>
+            <w:r>
+              <w:t>Add 3 nodes with Controller role and 2 nodes with compute roles and 1 another role</w:t>
+            </w:r>
+          </w:p>
+          <w:p>
+            <w:pPr>
+              <w:numPr>
+                <w:ilvl w:val="0"/>
+                <w:numId w:val="14"/>
+              </w:numPr>
+              <w:spacing w:line="288" w:lineRule="auto"/>
+              <w:ind w:hanging="360"/>
+              <w:contextualSpacing/>
+            </w:pPr>
+            <w:r>
+              <w:t>Apply network settings</w:t>
+            </w:r>
+          </w:p>
+          <w:p>
+            <w:pPr>
+              <w:numPr>
+                <w:ilvl w:val="0"/>
+                <w:numId w:val="14"/>
+              </w:numPr>
+              <w:spacing w:line="288" w:lineRule="auto"/>
+              <w:ind w:hanging="360"/>
+              <w:contextualSpacing/>
+            </w:pPr>
+            <w:r>
+              <w:t>Run network verification</w:t>
+            </w:r>
+          </w:p>
+          <w:p>
+            <w:pPr>
+              <w:numPr>
+                <w:ilvl w:val="0"/>
+                <w:numId w:val="14"/>
+              </w:numPr>
+              <w:spacing w:line="288" w:lineRule="auto"/>
+              <w:ind w:hanging="360"/>
+              <w:contextualSpacing/>
+            </w:pPr>
+            <w:r>
+              <w:t>Deploy the cluster</w:t>
+            </w:r>
+          </w:p>
+          <w:p>
+            <w:pPr>
+              <w:pStyle w:val="ListParagraph"/>
+              <w:numPr>
+                <w:ilvl w:val="0"/>
+                <w:numId w:val="14"/>
+              </w:numPr>
+              <w:spacing w:line="288" w:lineRule="auto"/>
+            </w:pPr>
+            <w:r>
+              <w:t xml:space="preserve">Create a volume within OpenStack, confirm volume is on </w:t>
+            </w:r>
+            <w:r>
+              <w:rPr>
+                <w:rFonts w:hint="eastAsia"/>
+                <w:lang w:eastAsia="zh-CN"/>
+              </w:rPr>
+              <w:t>Unity</w:t>
+            </w:r>
+          </w:p>
+          <w:p>
+            <w:pPr>
+              <w:numPr>
+                <w:ilvl w:val="0"/>
+                <w:numId w:val="14"/>
+              </w:numPr>
+              <w:spacing w:line="288" w:lineRule="auto"/>
+              <w:contextualSpacing/>
+            </w:pPr>
+            <w:r>
+              <w:t xml:space="preserve">Upgrade </w:t>
+            </w:r>
+            <w:r>
+              <w:t xml:space="preserve">by referring to </w:t>
+            </w:r>
+            <w:r>
+              <w:t>https://docs.mirantis.com/openstack/fuel/fuel-7.0/maintenance-</w:t>
+            </w:r>
+            <w:r>
+              <w:lastRenderedPageBreak/>
+              <w:t>updates.html</w:t>
+            </w:r>
+          </w:p>
+          <w:p>
+            <w:pPr>
+              <w:numPr>
+                <w:ilvl w:val="0"/>
+                <w:numId w:val="14"/>
+              </w:numPr>
+              <w:spacing w:line="288" w:lineRule="auto"/>
+              <w:ind w:hanging="360"/>
+              <w:contextualSpacing/>
+            </w:pPr>
+            <w:r>
+              <w:t xml:space="preserve">Create a volume within OpenStack, confirm volume is on </w:t>
+            </w:r>
+            <w:r>
+              <w:rPr>
+                <w:rFonts w:hint="eastAsia"/>
+                <w:lang w:eastAsia="zh-CN"/>
+              </w:rPr>
+              <w:t>Unity</w:t>
+            </w:r>
+          </w:p>
+        </w:tc>
+      </w:tr>
+      <w:tr>
+        <w:tc>
+          <w:tcPr>
+            <w:tcW w:w="1845" w:type="dxa"/>
+            <w:tcBorders>
+              <w:top w:val="single" w:sz="6" w:space="0" w:color="000000"/>
+              <w:left w:val="single" w:sz="6" w:space="0" w:color="000000"/>
+              <w:bottom w:val="single" w:sz="6" w:space="0" w:color="000000"/>
+              <w:right w:val="single" w:sz="6" w:space="0" w:color="000000"/>
+            </w:tcBorders>
+            <w:tcMar>
+              <w:top w:w="100" w:type="dxa"/>
+              <w:left w:w="100" w:type="dxa"/>
+              <w:bottom w:w="100" w:type="dxa"/>
+              <w:right w:w="100" w:type="dxa"/>
+            </w:tcMar>
+          </w:tcPr>
+          <w:p>
+            <w:pPr>
+              <w:spacing w:line="288" w:lineRule="auto"/>
+            </w:pPr>
+            <w:r>
+              <w:lastRenderedPageBreak/>
+              <w:t>Expected Result</w:t>
+            </w:r>
+          </w:p>
+        </w:tc>
+        <w:tc>
+          <w:tcPr>
+            <w:tcW w:w="7275" w:type="dxa"/>
+            <w:tcBorders>
+              <w:top w:val="single" w:sz="6" w:space="0" w:color="000000"/>
+              <w:left w:val="single" w:sz="6" w:space="0" w:color="000000"/>
+              <w:bottom w:val="single" w:sz="6" w:space="0" w:color="000000"/>
+              <w:right w:val="single" w:sz="6" w:space="0" w:color="000000"/>
+            </w:tcBorders>
+            <w:tcMar>
+              <w:top w:w="100" w:type="dxa"/>
+              <w:left w:w="100" w:type="dxa"/>
+              <w:bottom w:w="100" w:type="dxa"/>
+              <w:right w:w="100" w:type="dxa"/>
+            </w:tcMar>
+          </w:tcPr>
+          <w:p>
+            <w:pPr>
+              <w:spacing w:line="288" w:lineRule="auto"/>
+            </w:pPr>
+            <w:r>
+              <w:rPr>
+                <w:i/>
+              </w:rPr>
+              <w:t>N</w:t>
+            </w:r>
+            <w:r>
+              <w:rPr>
+                <w:i/>
+              </w:rPr>
+              <w:t>etwork</w:t>
+            </w:r>
+            <w:r>
+              <w:t xml:space="preserve"> verification and all plugin services are enabled and work as expected.</w:t>
+            </w:r>
+          </w:p>
+        </w:tc>
+      </w:tr>
+    </w:tbl>
+    <w:p>
+      <w:pPr>
+        <w:pStyle w:val="ListParagraph"/>
+        <w:ind w:left="1080"/>
+      </w:pPr>
+    </w:p>
     <w:p>
       <w:pPr>
         <w:pStyle w:val="Heading2"/>
@@ -5727,11 +6017,9 @@
               <w:spacing w:line="288" w:lineRule="auto"/>
               <w:ind w:left="720" w:hanging="360"/>
             </w:pPr>
-            <w:proofErr w:type="spellStart"/>
             <w:r>
               <w:t>uninstall_plugin_with_deployed_env</w:t>
             </w:r>
-            <w:proofErr w:type="spellEnd"/>
           </w:p>
         </w:tc>
       </w:tr>
@@ -5954,14 +6242,7 @@
               <w:rPr>
                 <w:i/>
               </w:rPr>
-              <w:t xml:space="preserve">not uninstalled and an error is returned indicating non-removal </w:t>
-            </w:r>
-            <w:r>
-              <w:rPr>
-                <w:i/>
-              </w:rPr>
-              <w:lastRenderedPageBreak/>
-              <w:t xml:space="preserve">due to being in use.  </w:t>
+              <w:t xml:space="preserve">not uninstalled and an error is returned indicating non-removal due to being in use.  </w:t>
             </w:r>
           </w:p>
         </w:tc>
@@ -6051,11 +6332,9 @@
               <w:spacing w:line="288" w:lineRule="auto"/>
               <w:ind w:left="720" w:hanging="360"/>
             </w:pPr>
-            <w:proofErr w:type="spellStart"/>
             <w:r>
               <w:t>uninstall_plugin</w:t>
             </w:r>
-            <w:proofErr w:type="spellEnd"/>
           </w:p>
         </w:tc>
       </w:tr>
@@ -6280,7 +6559,7 @@
 </file>
 
 <file path=word/endnotes.xml><?xml version="1.0" encoding="utf-8"?>
-<w:endnotes xmlns:wpc="http://schemas.microsoft.com/office/word/2010/wordprocessingCanvas" xmlns:mc="http://schemas.openxmlformats.org/markup-compatibility/2006" xmlns:o="urn:schemas-microsoft-com:office:office" xmlns:r="http://schemas.openxmlformats.org/officeDocument/2006/relationships" xmlns:m="http://schemas.openxmlformats.org/officeDocument/2006/math" xmlns:v="urn:schemas-microsoft-com:vml" xmlns:wp14="http://schemas.microsoft.com/office/word/2010/wordprocessingDrawing" xmlns:wp="http://schemas.openxmlformats.org/drawingml/2006/wordprocessingDrawing" xmlns:w10="urn:schemas-microsoft-com:office:word" xmlns:w="http://schemas.openxmlformats.org/wordprocessingml/2006/main" xmlns:w14="http://schemas.microsoft.com/office/word/2010/wordml" xmlns:wpg="http://schemas.microsoft.com/office/word/2010/wordprocessingGroup" xmlns:wpi="http://schemas.microsoft.com/office/word/2010/wordprocessingInk" xmlns:wne="http://schemas.microsoft.com/office/word/2006/wordml" xmlns:wps="http://schemas.microsoft.com/office/word/2010/wordprocessingShape" mc:Ignorable="w14 wp14">
+<w:endnotes xmlns:wpc="http://schemas.microsoft.com/office/word/2010/wordprocessingCanvas" xmlns:mc="http://schemas.openxmlformats.org/markup-compatibility/2006" xmlns:o="urn:schemas-microsoft-com:office:office" xmlns:r="http://schemas.openxmlformats.org/officeDocument/2006/relationships" xmlns:m="http://schemas.openxmlformats.org/officeDocument/2006/math" xmlns:v="urn:schemas-microsoft-com:vml" xmlns:wp14="http://schemas.microsoft.com/office/word/2010/wordprocessingDrawing" xmlns:wp="http://schemas.openxmlformats.org/drawingml/2006/wordprocessingDrawing" xmlns:w10="urn:schemas-microsoft-com:office:word" xmlns:w="http://schemas.openxmlformats.org/wordprocessingml/2006/main" xmlns:w14="http://schemas.microsoft.com/office/word/2010/wordml" xmlns:w15="http://schemas.microsoft.com/office/word/2012/wordml" xmlns:wpg="http://schemas.microsoft.com/office/word/2010/wordprocessingGroup" xmlns:wpi="http://schemas.microsoft.com/office/word/2010/wordprocessingInk" xmlns:wne="http://schemas.microsoft.com/office/word/2006/wordml" xmlns:wps="http://schemas.microsoft.com/office/word/2010/wordprocessingShape" mc:Ignorable="w14 w15 wp14">
   <w:endnote w:type="separator" w:id="-1">
     <w:p>
       <w:pPr>
@@ -6305,7 +6584,7 @@
 </file>
 
 <file path=word/footer1.xml><?xml version="1.0" encoding="utf-8"?>
-<w:ftr xmlns:wpc="http://schemas.microsoft.com/office/word/2010/wordprocessingCanvas" xmlns:mc="http://schemas.openxmlformats.org/markup-compatibility/2006" xmlns:o="urn:schemas-microsoft-com:office:office" xmlns:r="http://schemas.openxmlformats.org/officeDocument/2006/relationships" xmlns:m="http://schemas.openxmlformats.org/officeDocument/2006/math" xmlns:v="urn:schemas-microsoft-com:vml" xmlns:wp14="http://schemas.microsoft.com/office/word/2010/wordprocessingDrawing" xmlns:wp="http://schemas.openxmlformats.org/drawingml/2006/wordprocessingDrawing" xmlns:w10="urn:schemas-microsoft-com:office:word" xmlns:w="http://schemas.openxmlformats.org/wordprocessingml/2006/main" xmlns:w14="http://schemas.microsoft.com/office/word/2010/wordml" xmlns:wpg="http://schemas.microsoft.com/office/word/2010/wordprocessingGroup" xmlns:wpi="http://schemas.microsoft.com/office/word/2010/wordprocessingInk" xmlns:wne="http://schemas.microsoft.com/office/word/2006/wordml" xmlns:wps="http://schemas.microsoft.com/office/word/2010/wordprocessingShape" mc:Ignorable="w14 wp14">
+<w:ftr xmlns:wpc="http://schemas.microsoft.com/office/word/2010/wordprocessingCanvas" xmlns:mc="http://schemas.openxmlformats.org/markup-compatibility/2006" xmlns:o="urn:schemas-microsoft-com:office:office" xmlns:r="http://schemas.openxmlformats.org/officeDocument/2006/relationships" xmlns:m="http://schemas.openxmlformats.org/officeDocument/2006/math" xmlns:v="urn:schemas-microsoft-com:vml" xmlns:wp14="http://schemas.microsoft.com/office/word/2010/wordprocessingDrawing" xmlns:wp="http://schemas.openxmlformats.org/drawingml/2006/wordprocessingDrawing" xmlns:w10="urn:schemas-microsoft-com:office:word" xmlns:w="http://schemas.openxmlformats.org/wordprocessingml/2006/main" xmlns:w14="http://schemas.microsoft.com/office/word/2010/wordml" xmlns:w15="http://schemas.microsoft.com/office/word/2012/wordml" xmlns:wpg="http://schemas.microsoft.com/office/word/2010/wordprocessingGroup" xmlns:wpi="http://schemas.microsoft.com/office/word/2010/wordprocessingInk" xmlns:wne="http://schemas.microsoft.com/office/word/2006/wordml" xmlns:wps="http://schemas.microsoft.com/office/word/2010/wordprocessingShape" mc:Ignorable="w14 w15 wp14">
   <w:p>
     <w:pPr>
       <w:jc w:val="right"/>
@@ -6333,7 +6612,7 @@
 </file>
 
 <file path=word/footnotes.xml><?xml version="1.0" encoding="utf-8"?>
-<w:footnotes xmlns:wpc="http://schemas.microsoft.com/office/word/2010/wordprocessingCanvas" xmlns:mc="http://schemas.openxmlformats.org/markup-compatibility/2006" xmlns:o="urn:schemas-microsoft-com:office:office" xmlns:r="http://schemas.openxmlformats.org/officeDocument/2006/relationships" xmlns:m="http://schemas.openxmlformats.org/officeDocument/2006/math" xmlns:v="urn:schemas-microsoft-com:vml" xmlns:wp14="http://schemas.microsoft.com/office/word/2010/wordprocessingDrawing" xmlns:wp="http://schemas.openxmlformats.org/drawingml/2006/wordprocessingDrawing" xmlns:w10="urn:schemas-microsoft-com:office:word" xmlns:w="http://schemas.openxmlformats.org/wordprocessingml/2006/main" xmlns:w14="http://schemas.microsoft.com/office/word/2010/wordml" xmlns:wpg="http://schemas.microsoft.com/office/word/2010/wordprocessingGroup" xmlns:wpi="http://schemas.microsoft.com/office/word/2010/wordprocessingInk" xmlns:wne="http://schemas.microsoft.com/office/word/2006/wordml" xmlns:wps="http://schemas.microsoft.com/office/word/2010/wordprocessingShape" mc:Ignorable="w14 wp14">
+<w:footnotes xmlns:wpc="http://schemas.microsoft.com/office/word/2010/wordprocessingCanvas" xmlns:mc="http://schemas.openxmlformats.org/markup-compatibility/2006" xmlns:o="urn:schemas-microsoft-com:office:office" xmlns:r="http://schemas.openxmlformats.org/officeDocument/2006/relationships" xmlns:m="http://schemas.openxmlformats.org/officeDocument/2006/math" xmlns:v="urn:schemas-microsoft-com:vml" xmlns:wp14="http://schemas.microsoft.com/office/word/2010/wordprocessingDrawing" xmlns:wp="http://schemas.openxmlformats.org/drawingml/2006/wordprocessingDrawing" xmlns:w10="urn:schemas-microsoft-com:office:word" xmlns:w="http://schemas.openxmlformats.org/wordprocessingml/2006/main" xmlns:w14="http://schemas.microsoft.com/office/word/2010/wordml" xmlns:w15="http://schemas.microsoft.com/office/word/2012/wordml" xmlns:wpg="http://schemas.microsoft.com/office/word/2010/wordprocessingGroup" xmlns:wpi="http://schemas.microsoft.com/office/word/2010/wordprocessingInk" xmlns:wne="http://schemas.microsoft.com/office/word/2006/wordml" xmlns:wps="http://schemas.microsoft.com/office/word/2010/wordprocessingShape" mc:Ignorable="w14 w15 wp14">
   <w:footnote w:type="separator" w:id="-1">
     <w:p>
       <w:pPr>
@@ -6358,8 +6637,8 @@
 </file>
 
 <file path=word/numbering.xml><?xml version="1.0" encoding="utf-8"?>
-<w:numbering xmlns:wpc="http://schemas.microsoft.com/office/word/2010/wordprocessingCanvas" xmlns:mc="http://schemas.openxmlformats.org/markup-compatibility/2006" xmlns:o="urn:schemas-microsoft-com:office:office" xmlns:r="http://schemas.openxmlformats.org/officeDocument/2006/relationships" xmlns:m="http://schemas.openxmlformats.org/officeDocument/2006/math" xmlns:v="urn:schemas-microsoft-com:vml" xmlns:wp14="http://schemas.microsoft.com/office/word/2010/wordprocessingDrawing" xmlns:wp="http://schemas.openxmlformats.org/drawingml/2006/wordprocessingDrawing" xmlns:w10="urn:schemas-microsoft-com:office:word" xmlns:w="http://schemas.openxmlformats.org/wordprocessingml/2006/main" xmlns:w14="http://schemas.microsoft.com/office/word/2010/wordml" xmlns:wpg="http://schemas.microsoft.com/office/word/2010/wordprocessingGroup" xmlns:wpi="http://schemas.microsoft.com/office/word/2010/wordprocessingInk" xmlns:wne="http://schemas.microsoft.com/office/word/2006/wordml" xmlns:wps="http://schemas.microsoft.com/office/word/2010/wordprocessingShape" mc:Ignorable="w14 wp14">
-  <w:abstractNum w:abstractNumId="0">
+<w:numbering xmlns:wpc="http://schemas.microsoft.com/office/word/2010/wordprocessingCanvas" xmlns:mc="http://schemas.openxmlformats.org/markup-compatibility/2006" xmlns:o="urn:schemas-microsoft-com:office:office" xmlns:r="http://schemas.openxmlformats.org/officeDocument/2006/relationships" xmlns:m="http://schemas.openxmlformats.org/officeDocument/2006/math" xmlns:v="urn:schemas-microsoft-com:vml" xmlns:wp14="http://schemas.microsoft.com/office/word/2010/wordprocessingDrawing" xmlns:wp="http://schemas.openxmlformats.org/drawingml/2006/wordprocessingDrawing" xmlns:w10="urn:schemas-microsoft-com:office:word" xmlns:w="http://schemas.openxmlformats.org/wordprocessingml/2006/main" xmlns:w14="http://schemas.microsoft.com/office/word/2010/wordml" xmlns:w15="http://schemas.microsoft.com/office/word/2012/wordml" xmlns:wpg="http://schemas.microsoft.com/office/word/2010/wordprocessingGroup" xmlns:wpi="http://schemas.microsoft.com/office/word/2010/wordprocessingInk" xmlns:wne="http://schemas.microsoft.com/office/word/2006/wordml" xmlns:wps="http://schemas.microsoft.com/office/word/2010/wordprocessingShape" mc:Ignorable="w14 w15 wp14">
+  <w:abstractNum w:abstractNumId="0" w15:restartNumberingAfterBreak="0">
     <w:nsid w:val="0BDF2294"/>
     <w:multiLevelType w:val="multilevel"/>
     <w:tmpl w:val="8E2CA616"/>
@@ -6472,7 +6751,7 @@
       </w:rPr>
     </w:lvl>
   </w:abstractNum>
-  <w:abstractNum w:abstractNumId="1">
+  <w:abstractNum w:abstractNumId="1" w15:restartNumberingAfterBreak="0">
     <w:nsid w:val="15B43F78"/>
     <w:multiLevelType w:val="multilevel"/>
     <w:tmpl w:val="4F642B50"/>
@@ -6585,7 +6864,7 @@
       </w:rPr>
     </w:lvl>
   </w:abstractNum>
-  <w:abstractNum w:abstractNumId="2">
+  <w:abstractNum w:abstractNumId="2" w15:restartNumberingAfterBreak="0">
     <w:nsid w:val="17D328C3"/>
     <w:multiLevelType w:val="hybridMultilevel"/>
     <w:tmpl w:val="D548E6FA"/>
@@ -6674,7 +6953,7 @@
       </w:pPr>
     </w:lvl>
   </w:abstractNum>
-  <w:abstractNum w:abstractNumId="3">
+  <w:abstractNum w:abstractNumId="3" w15:restartNumberingAfterBreak="0">
     <w:nsid w:val="1D3C2BE0"/>
     <w:multiLevelType w:val="multilevel"/>
     <w:tmpl w:val="DAB28482"/>
@@ -6787,7 +7066,7 @@
       </w:rPr>
     </w:lvl>
   </w:abstractNum>
-  <w:abstractNum w:abstractNumId="4">
+  <w:abstractNum w:abstractNumId="4" w15:restartNumberingAfterBreak="0">
     <w:nsid w:val="1FA65E06"/>
     <w:multiLevelType w:val="hybridMultilevel"/>
     <w:tmpl w:val="B8AC35A2"/>
@@ -6873,7 +7152,7 @@
       </w:pPr>
     </w:lvl>
   </w:abstractNum>
-  <w:abstractNum w:abstractNumId="5">
+  <w:abstractNum w:abstractNumId="5" w15:restartNumberingAfterBreak="0">
     <w:nsid w:val="2DDA3B3A"/>
     <w:multiLevelType w:val="hybridMultilevel"/>
     <w:tmpl w:val="26862BB8"/>
@@ -6986,7 +7265,7 @@
       </w:rPr>
     </w:lvl>
   </w:abstractNum>
-  <w:abstractNum w:abstractNumId="6">
+  <w:abstractNum w:abstractNumId="6" w15:restartNumberingAfterBreak="0">
     <w:nsid w:val="43F26002"/>
     <w:multiLevelType w:val="hybridMultilevel"/>
     <w:tmpl w:val="E7146D08"/>
@@ -7075,7 +7354,7 @@
       </w:pPr>
     </w:lvl>
   </w:abstractNum>
-  <w:abstractNum w:abstractNumId="7">
+  <w:abstractNum w:abstractNumId="7" w15:restartNumberingAfterBreak="0">
     <w:nsid w:val="5C352EAE"/>
     <w:multiLevelType w:val="hybridMultilevel"/>
     <w:tmpl w:val="1AD482F6"/>
@@ -7161,7 +7440,7 @@
       </w:pPr>
     </w:lvl>
   </w:abstractNum>
-  <w:abstractNum w:abstractNumId="8">
+  <w:abstractNum w:abstractNumId="8" w15:restartNumberingAfterBreak="0">
     <w:nsid w:val="5FE801F6"/>
     <w:multiLevelType w:val="multilevel"/>
     <w:tmpl w:val="F036D754"/>
@@ -7274,7 +7553,7 @@
       </w:rPr>
     </w:lvl>
   </w:abstractNum>
-  <w:abstractNum w:abstractNumId="9">
+  <w:abstractNum w:abstractNumId="9" w15:restartNumberingAfterBreak="0">
     <w:nsid w:val="650A0BB5"/>
     <w:multiLevelType w:val="multilevel"/>
     <w:tmpl w:val="7D02527C"/>
@@ -7387,7 +7666,121 @@
       </w:rPr>
     </w:lvl>
   </w:abstractNum>
-  <w:abstractNum w:abstractNumId="10">
+  <w:abstractNum w:abstractNumId="10" w15:restartNumberingAfterBreak="0">
+    <w:nsid w:val="6ED12A46"/>
+    <w:multiLevelType w:val="multilevel"/>
+    <w:tmpl w:val="9A180020"/>
+    <w:lvl w:ilvl="0">
+      <w:start w:val="1"/>
+      <w:numFmt w:val="decimal"/>
+      <w:lvlText w:val="%1."/>
+      <w:lvlJc w:val="left"/>
+      <w:pPr>
+        <w:ind w:left="720" w:firstLine="360"/>
+      </w:pPr>
+      <w:rPr>
+        <w:rFonts w:ascii="Arial" w:eastAsia="SimSun" w:hAnsi="Arial" w:cs="Arial"/>
+        <w:u w:val="none"/>
+      </w:rPr>
+    </w:lvl>
+    <w:lvl w:ilvl="1">
+      <w:start w:val="1"/>
+      <w:numFmt w:val="lowerLetter"/>
+      <w:lvlText w:val="%2."/>
+      <w:lvlJc w:val="left"/>
+      <w:pPr>
+        <w:ind w:left="1440" w:firstLine="1080"/>
+      </w:pPr>
+      <w:rPr>
+        <w:u w:val="none"/>
+      </w:rPr>
+    </w:lvl>
+    <w:lvl w:ilvl="2">
+      <w:start w:val="1"/>
+      <w:numFmt w:val="lowerRoman"/>
+      <w:lvlText w:val="%3."/>
+      <w:lvlJc w:val="right"/>
+      <w:pPr>
+        <w:ind w:left="2160" w:firstLine="1800"/>
+      </w:pPr>
+      <w:rPr>
+        <w:u w:val="none"/>
+      </w:rPr>
+    </w:lvl>
+    <w:lvl w:ilvl="3">
+      <w:start w:val="1"/>
+      <w:numFmt w:val="decimal"/>
+      <w:lvlText w:val="%4."/>
+      <w:lvlJc w:val="left"/>
+      <w:pPr>
+        <w:ind w:left="2880" w:firstLine="2520"/>
+      </w:pPr>
+      <w:rPr>
+        <w:u w:val="none"/>
+      </w:rPr>
+    </w:lvl>
+    <w:lvl w:ilvl="4">
+      <w:start w:val="1"/>
+      <w:numFmt w:val="lowerLetter"/>
+      <w:lvlText w:val="%5."/>
+      <w:lvlJc w:val="left"/>
+      <w:pPr>
+        <w:ind w:left="3600" w:firstLine="3240"/>
+      </w:pPr>
+      <w:rPr>
+        <w:u w:val="none"/>
+      </w:rPr>
+    </w:lvl>
+    <w:lvl w:ilvl="5">
+      <w:start w:val="1"/>
+      <w:numFmt w:val="lowerRoman"/>
+      <w:lvlText w:val="%6."/>
+      <w:lvlJc w:val="right"/>
+      <w:pPr>
+        <w:ind w:left="4320" w:firstLine="3960"/>
+      </w:pPr>
+      <w:rPr>
+        <w:u w:val="none"/>
+      </w:rPr>
+    </w:lvl>
+    <w:lvl w:ilvl="6">
+      <w:start w:val="1"/>
+      <w:numFmt w:val="decimal"/>
+      <w:lvlText w:val="%7."/>
+      <w:lvlJc w:val="left"/>
+      <w:pPr>
+        <w:ind w:left="5040" w:firstLine="4680"/>
+      </w:pPr>
+      <w:rPr>
+        <w:u w:val="none"/>
+      </w:rPr>
+    </w:lvl>
+    <w:lvl w:ilvl="7">
+      <w:start w:val="1"/>
+      <w:numFmt w:val="lowerLetter"/>
+      <w:lvlText w:val="%8."/>
+      <w:lvlJc w:val="left"/>
+      <w:pPr>
+        <w:ind w:left="5760" w:firstLine="5400"/>
+      </w:pPr>
+      <w:rPr>
+        <w:u w:val="none"/>
+      </w:rPr>
+    </w:lvl>
+    <w:lvl w:ilvl="8">
+      <w:start w:val="1"/>
+      <w:numFmt w:val="lowerRoman"/>
+      <w:lvlText w:val="%9."/>
+      <w:lvlJc w:val="right"/>
+      <w:pPr>
+        <w:ind w:left="6480" w:firstLine="6120"/>
+      </w:pPr>
+      <w:rPr>
+        <w:u w:val="none"/>
+      </w:rPr>
+    </w:lvl>
+  </w:abstractNum>
+  <w:abstractNum w:abstractNumId="11" w15:restartNumberingAfterBreak="0">
     <w:nsid w:val="764219C5"/>
     <w:multiLevelType w:val="multilevel"/>
     <w:tmpl w:val="A6C4339C"/>
@@ -7500,7 +7893,7 @@
       </w:rPr>
     </w:lvl>
   </w:abstractNum>
-  <w:abstractNum w:abstractNumId="11">
+  <w:abstractNum w:abstractNumId="12" w15:restartNumberingAfterBreak="0">
     <w:nsid w:val="76F44DB1"/>
     <w:multiLevelType w:val="multilevel"/>
     <w:tmpl w:val="A6C4339C"/>
@@ -7613,7 +8006,96 @@
       </w:rPr>
     </w:lvl>
   </w:abstractNum>
-  <w:abstractNum w:abstractNumId="12">
+  <w:abstractNum w:abstractNumId="13" w15:restartNumberingAfterBreak="0">
+    <w:nsid w:val="7761270A"/>
+    <w:multiLevelType w:val="hybridMultilevel"/>
+    <w:tmpl w:val="42563E78"/>
+    <w:lvl w:ilvl="0" w:tplc="8702E30E">
+      <w:start w:val="8"/>
+      <w:numFmt w:val="decimal"/>
+      <w:lvlText w:val="%1"/>
+      <w:lvlJc w:val="left"/>
+      <w:pPr>
+        <w:ind w:left="720" w:hanging="360"/>
+      </w:pPr>
+      <w:rPr>
+        <w:rFonts w:hint="default"/>
+      </w:rPr>
+    </w:lvl>
+    <w:lvl w:ilvl="1" w:tplc="04090019" w:tentative="1">
+      <w:start w:val="1"/>
+      <w:numFmt w:val="lowerLetter"/>
+      <w:lvlText w:val="%2."/>
+      <w:lvlJc w:val="left"/>
+      <w:pPr>
+        <w:ind w:left="1440" w:hanging="360"/>
+      </w:pPr>
+    </w:lvl>
+    <w:lvl w:ilvl="2" w:tplc="0409001B" w:tentative="1">
+      <w:start w:val="1"/>
+      <w:numFmt w:val="lowerRoman"/>
+      <w:lvlText w:val="%3."/>
+      <w:lvlJc w:val="right"/>
+      <w:pPr>
+        <w:ind w:left="2160" w:hanging="180"/>
+      </w:pPr>
+    </w:lvl>
+    <w:lvl w:ilvl="3" w:tplc="0409000F" w:tentative="1">
+      <w:start w:val="1"/>
+      <w:numFmt w:val="decimal"/>
+      <w:lvlText w:val="%4."/>
+      <w:lvlJc w:val="left"/>
+      <w:pPr>
+        <w:ind w:left="2880" w:hanging="360"/>
+      </w:pPr>
+    </w:lvl>
+    <w:lvl w:ilvl="4" w:tplc="04090019" w:tentative="1">
+      <w:start w:val="1"/>
+      <w:numFmt w:val="lowerLetter"/>
+      <w:lvlText w:val="%5."/>
+      <w:lvlJc w:val="left"/>
+      <w:pPr>
+        <w:ind w:left="3600" w:hanging="360"/>
+      </w:pPr>
+    </w:lvl>
+    <w:lvl w:ilvl="5" w:tplc="0409001B" w:tentative="1">
+      <w:start w:val="1"/>
+      <w:numFmt w:val="lowerRoman"/>
+      <w:lvlText w:val="%6."/>
+      <w:lvlJc w:val="right"/>
+      <w:pPr>
+        <w:ind w:left="4320" w:hanging="180"/>
+      </w:pPr>
+    </w:lvl>
+    <w:lvl w:ilvl="6" w:tplc="0409000F" w:tentative="1">
+      <w:start w:val="1"/>
+      <w:numFmt w:val="decimal"/>
+      <w:lvlText w:val="%7."/>
+      <w:lvlJc w:val="left"/>
+      <w:pPr>
+        <w:ind w:left="5040" w:hanging="360"/>
+      </w:pPr>
+    </w:lvl>
+    <w:lvl w:ilvl="7" w:tplc="04090019" w:tentative="1">
+      <w:start w:val="1"/>
+      <w:numFmt w:val="lowerLetter"/>
+      <w:lvlText w:val="%8."/>
+      <w:lvlJc w:val="left"/>
+      <w:pPr>
+        <w:ind w:left="5760" w:hanging="360"/>
+      </w:pPr>
+    </w:lvl>
+    <w:lvl w:ilvl="8" w:tplc="0409001B" w:tentative="1">
+      <w:start w:val="1"/>
+      <w:numFmt w:val="lowerRoman"/>
+      <w:lvlText w:val="%9."/>
+      <w:lvlJc w:val="right"/>
+      <w:pPr>
+        <w:ind w:left="6480" w:hanging="180"/>
+      </w:pPr>
+    </w:lvl>
+  </w:abstractNum>
+  <w:abstractNum w:abstractNumId="14" w15:restartNumberingAfterBreak="0">
     <w:nsid w:val="7FF404F3"/>
     <w:multiLevelType w:val="multilevel"/>
     <w:tmpl w:val="047459EA"/>
@@ -7742,10 +8224,10 @@
     <w:abstractNumId w:val="3"/>
   </w:num>
   <w:num w:numId="6">
-    <w:abstractNumId w:val="12"/>
+    <w:abstractNumId w:val="14"/>
   </w:num>
   <w:num w:numId="7">
-    <w:abstractNumId w:val="10"/>
+    <w:abstractNumId w:val="11"/>
   </w:num>
   <w:num w:numId="8">
     <w:abstractNumId w:val="2"/>
@@ -7763,13 +8245,19 @@
     <w:abstractNumId w:val="5"/>
   </w:num>
   <w:num w:numId="13">
-    <w:abstractNumId w:val="11"/>
+    <w:abstractNumId w:val="12"/>
+  </w:num>
+  <w:num w:numId="14">
+    <w:abstractNumId w:val="10"/>
+  </w:num>
+  <w:num w:numId="15">
+    <w:abstractNumId w:val="13"/>
   </w:num>
 </w:numbering>
 </file>
 
 <file path=word/styles.xml><?xml version="1.0" encoding="utf-8"?>
-<w:styles xmlns:mc="http://schemas.openxmlformats.org/markup-compatibility/2006" xmlns:r="http://schemas.openxmlformats.org/officeDocument/2006/relationships" xmlns:w="http://schemas.openxmlformats.org/wordprocessingml/2006/main" xmlns:w14="http://schemas.microsoft.com/office/word/2010/wordml" mc:Ignorable="w14">
+<w:styles xmlns:mc="http://schemas.openxmlformats.org/markup-compatibility/2006" xmlns:r="http://schemas.openxmlformats.org/officeDocument/2006/relationships" xmlns:w="http://schemas.openxmlformats.org/wordprocessingml/2006/main" xmlns:w14="http://schemas.microsoft.com/office/word/2010/wordml" xmlns:w15="http://schemas.microsoft.com/office/word/2012/wordml" mc:Ignorable="w14 w15">
   <w:docDefaults>
     <w:rPrDefault>
       <w:rPr>
@@ -7786,680 +8274,378 @@
       </w:pPr>
     </w:pPrDefault>
   </w:docDefaults>
-  <w:latentStyles w:defLockedState="0" w:defUIPriority="99" w:defSemiHidden="1" w:defUnhideWhenUsed="1" w:defQFormat="0" w:count="267">
-    <w:lsdException w:name="Normal" w:semiHidden="0" w:uiPriority="0" w:unhideWhenUsed="0" w:qFormat="1"/>
-    <w:lsdException w:name="heading 1" w:semiHidden="0" w:uiPriority="0" w:unhideWhenUsed="0" w:qFormat="1"/>
-    <w:lsdException w:name="heading 2" w:uiPriority="0" w:qFormat="1"/>
-    <w:lsdException w:name="heading 3" w:uiPriority="9" w:qFormat="1"/>
-    <w:lsdException w:name="heading 4" w:uiPriority="9" w:qFormat="1"/>
-    <w:lsdException w:name="heading 5" w:uiPriority="9" w:qFormat="1"/>
-    <w:lsdException w:name="heading 6" w:uiPriority="9" w:qFormat="1"/>
-    <w:lsdException w:name="heading 7" w:uiPriority="9" w:qFormat="1"/>
-    <w:lsdException w:name="heading 8" w:uiPriority="9" w:qFormat="1"/>
-    <w:lsdException w:name="heading 9" w:uiPriority="9" w:qFormat="1"/>
-    <w:lsdException w:name="toc 1" w:uiPriority="39"/>
-    <w:lsdException w:name="toc 2" w:uiPriority="39"/>
-    <w:lsdException w:name="toc 3" w:uiPriority="39"/>
-    <w:lsdException w:name="toc 4" w:uiPriority="39"/>
-    <w:lsdException w:name="toc 5" w:uiPriority="39"/>
-    <w:lsdException w:name="toc 6" w:uiPriority="39"/>
-    <w:lsdException w:name="toc 7" w:uiPriority="39"/>
-    <w:lsdException w:name="toc 8" w:uiPriority="39"/>
-    <w:lsdException w:name="toc 9" w:uiPriority="39"/>
-    <w:lsdException w:name="caption" w:uiPriority="35" w:qFormat="1"/>
-    <w:lsdException w:name="Title" w:semiHidden="0" w:uiPriority="10" w:unhideWhenUsed="0" w:qFormat="1"/>
-    <w:lsdException w:name="Default Paragraph Font" w:uiPriority="1"/>
-    <w:lsdException w:name="Subtitle" w:semiHidden="0" w:uiPriority="11" w:unhideWhenUsed="0" w:qFormat="1"/>
-    <w:lsdException w:name="Strong" w:semiHidden="0" w:uiPriority="22" w:unhideWhenUsed="0" w:qFormat="1"/>
-    <w:lsdException w:name="Emphasis" w:semiHidden="0" w:uiPriority="20" w:unhideWhenUsed="0" w:qFormat="1"/>
-    <w:lsdException w:name="Table Grid" w:semiHidden="0" w:uiPriority="59" w:unhideWhenUsed="0"/>
-    <w:lsdException w:name="Placeholder Text" w:unhideWhenUsed="0"/>
-    <w:lsdException w:name="No Spacing" w:semiHidden="0" w:uiPriority="1" w:unhideWhenUsed="0" w:qFormat="1"/>
-    <w:lsdException w:name="Light Shading" w:semiHidden="0" w:uiPriority="60" w:unhideWhenUsed="0"/>
-    <w:lsdException w:name="Light List" w:semiHidden="0" w:uiPriority="61" w:unhideWhenUsed="0"/>
-    <w:lsdException w:name="Light Grid" w:semiHidden="0" w:uiPriority="62" w:unhideWhenUsed="0"/>
-    <w:lsdException w:name="Medium Shading 1" w:semiHidden="0" w:uiPriority="63" w:unhideWhenUsed="0"/>
-    <w:lsdException w:name="Medium Shading 2" w:semiHidden="0" w:uiPriority="64" w:unhideWhenUsed="0"/>
-    <w:lsdException w:name="Medium List 1" w:semiHidden="0" w:uiPriority="65" w:unhideWhenUsed="0"/>
-    <w:lsdException w:name="Medium List 2" w:semiHidden="0" w:uiPriority="66" w:unhideWhenUsed="0"/>
-    <w:lsdException w:name="Medium Grid 1" w:semiHidden="0" w:uiPriority="67" w:unhideWhenUsed="0"/>
-    <w:lsdException w:name="Medium Grid 2" w:semiHidden="0" w:uiPriority="68" w:unhideWhenUsed="0"/>
-    <w:lsdException w:name="Medium Grid 3" w:semiHidden="0" w:uiPriority="69" w:unhideWhenUsed="0"/>
-    <w:lsdException w:name="Dark List" w:semiHidden="0" w:uiPriority="70" w:unhideWhenUsed="0"/>
-    <w:lsdException w:name="Colorful Shading" w:semiHidden="0" w:uiPriority="71" w:unhideWhenUsed="0"/>
-    <w:lsdException w:name="Colorful List" w:semiHidden="0" w:uiPriority="72" w:unhideWhenUsed="0"/>
-    <w:lsdException w:name="Colorful Grid" w:semiHidden="0" w:uiPriority="73" w:unhideWhenUsed="0"/>
-    <w:lsdException w:name="Light Shading Accent 1" w:semiHidden="0" w:uiPriority="60" w:unhideWhenUsed="0"/>
-    <w:lsdException w:name="Light List Accent 1" w:semiHidden="0" w:uiPriority="61" w:unhideWhenUsed="0"/>
-    <w:lsdException w:name="Light Grid Accent 1" w:semiHidden="0" w:uiPriority="62" w:unhideWhenUsed="0"/>
-    <w:lsdException w:name="Medium Shading 1 Accent 1" w:semiHidden="0" w:uiPriority="63" w:unhideWhenUsed="0"/>
-    <w:lsdException w:name="Medium Shading 2 Accent 1" w:semiHidden="0" w:uiPriority="64" w:unhideWhenUsed="0"/>
-    <w:lsdException w:name="Medium List 1 Accent 1" w:semiHidden="0" w:uiPriority="65" w:unhideWhenUsed="0"/>
-    <w:lsdException w:name="Revision" w:unhideWhenUsed="0"/>
-    <w:lsdException w:name="List Paragraph" w:semiHidden="0" w:uiPriority="34" w:unhideWhenUsed="0" w:qFormat="1"/>
-    <w:lsdException w:name="Quote" w:semiHidden="0" w:uiPriority="29" w:unhideWhenUsed="0" w:qFormat="1"/>
-    <w:lsdException w:name="Intense Quote" w:semiHidden="0" w:uiPriority="30" w:unhideWhenUsed="0" w:qFormat="1"/>
-    <w:lsdException w:name="Medium List 2 Accent 1" w:semiHidden="0" w:uiPriority="66" w:unhideWhenUsed="0"/>
-    <w:lsdException w:name="Medium Grid 1 Accent 1" w:semiHidden="0" w:uiPriority="67" w:unhideWhenUsed="0"/>
-    <w:lsdException w:name="Medium Grid 2 Accent 1" w:semiHidden="0" w:uiPriority="68" w:unhideWhenUsed="0"/>
-    <w:lsdException w:name="Medium Grid 3 Accent 1" w:semiHidden="0" w:uiPriority="69" w:unhideWhenUsed="0"/>
-    <w:lsdException w:name="Dark List Accent 1" w:semiHidden="0" w:uiPriority="70" w:unhideWhenUsed="0"/>
-    <w:lsdException w:name="Colorful Shading Accent 1" w:semiHidden="0" w:uiPriority="71" w:unhideWhenUsed="0"/>
-    <w:lsdException w:name="Colorful List Accent 1" w:semiHidden="0" w:uiPriority="72" w:unhideWhenUsed="0"/>
-    <w:lsdException w:name="Colorful Grid Accent 1" w:semiHidden="0" w:uiPriority="73" w:unhideWhenUsed="0"/>
-    <w:lsdException w:name="Light Shading Accent 2" w:semiHidden="0" w:uiPriority="60" w:unhideWhenUsed="0"/>
-    <w:lsdException w:name="Light List Accent 2" w:semiHidden="0" w:uiPriority="61" w:unhideWhenUsed="0"/>
-    <w:lsdException w:name="Light Grid Accent 2" w:semiHidden="0" w:uiPriority="62" w:unhideWhenUsed="0"/>
-    <w:lsdException w:name="Medium Shading 1 Accent 2" w:semiHidden="0" w:uiPriority="63" w:unhideWhenUsed="0"/>
-    <w:lsdException w:name="Medium Shading 2 Accent 2" w:semiHidden="0" w:uiPriority="64" w:unhideWhenUsed="0"/>
-    <w:lsdException w:name="Medium List 1 Accent 2" w:semiHidden="0" w:uiPriority="65" w:unhideWhenUsed="0"/>
-    <w:lsdException w:name="Medium List 2 Accent 2" w:semiHidden="0" w:uiPriority="66" w:unhideWhenUsed="0"/>
-    <w:lsdException w:name="Medium Grid 1 Accent 2" w:semiHidden="0" w:uiPriority="67" w:unhideWhenUsed="0"/>
-    <w:lsdException w:name="Medium Grid 2 Accent 2" w:semiHidden="0" w:uiPriority="68" w:unhideWhenUsed="0"/>
-    <w:lsdException w:name="Medium Grid 3 Accent 2" w:semiHidden="0" w:uiPriority="69" w:unhideWhenUsed="0"/>
-    <w:lsdException w:name="Dark List Accent 2" w:semiHidden="0" w:uiPriority="70" w:unhideWhenUsed="0"/>
-    <w:lsdException w:name="Colorful Shading Accent 2" w:semiHidden="0" w:uiPriority="71" w:unhideWhenUsed="0"/>
-    <w:lsdException w:name="Colorful List Accent 2" w:semiHidden="0" w:uiPriority="72" w:unhideWhenUsed="0"/>
-    <w:lsdException w:name="Colorful Grid Accent 2" w:semiHidden="0" w:uiPriority="73" w:unhideWhenUsed="0"/>
-    <w:lsdException w:name="Light Shading Accent 3" w:semiHidden="0" w:uiPriority="60" w:unhideWhenUsed="0"/>
-    <w:lsdException w:name="Light List Accent 3" w:semiHidden="0" w:uiPriority="61" w:unhideWhenUsed="0"/>
-    <w:lsdException w:name="Light Grid Accent 3" w:semiHidden="0" w:uiPriority="62" w:unhideWhenUsed="0"/>
-    <w:lsdException w:name="Medium Shading 1 Accent 3" w:semiHidden="0" w:uiPriority="63" w:unhideWhenUsed="0"/>
-    <w:lsdException w:name="Medium Shading 2 Accent 3" w:semiHidden="0" w:uiPriority="64" w:unhideWhenUsed="0"/>
-    <w:lsdException w:name="Medium List 1 Accent 3" w:semiHidden="0" w:uiPriority="65" w:unhideWhenUsed="0"/>
-    <w:lsdException w:name="Medium List 2 Accent 3" w:semiHidden="0" w:uiPriority="66" w:unhideWhenUsed="0"/>
-    <w:lsdException w:name="Medium Grid 1 Accent 3" w:semiHidden="0" w:uiPriority="67" w:unhideWhenUsed="0"/>
-    <w:lsdException w:name="Medium Grid 2 Accent 3" w:semiHidden="0" w:uiPriority="68" w:unhideWhenUsed="0"/>
-    <w:lsdException w:name="Medium Grid 3 Accent 3" w:semiHidden="0" w:uiPriority="69" w:unhideWhenUsed="0"/>
-    <w:lsdException w:name="Dark List Accent 3" w:semiHidden="0" w:uiPriority="70" w:unhideWhenUsed="0"/>
-    <w:lsdException w:name="Colorful Shading Accent 3" w:semiHidden="0" w:uiPriority="71" w:unhideWhenUsed="0"/>
-    <w:lsdException w:name="Colorful List Accent 3" w:semiHidden="0" w:uiPriority="72" w:unhideWhenUsed="0"/>
-    <w:lsdException w:name="Colorful Grid Accent 3" w:semiHidden="0" w:uiPriority="73" w:unhideWhenUsed="0"/>
-    <w:lsdException w:name="Light Shading Accent 4" w:semiHidden="0" w:uiPriority="60" w:unhideWhenUsed="0"/>
-    <w:lsdException w:name="Light List Accent 4" w:semiHidden="0" w:uiPriority="61" w:unhideWhenUsed="0"/>
-    <w:lsdException w:name="Light Grid Accent 4" w:semiHidden="0" w:uiPriority="62" w:unhideWhenUsed="0"/>
-    <w:lsdException w:name="Medium Shading 1 Accent 4" w:semiHidden="0" w:uiPriority="63" w:unhideWhenUsed="0"/>
-    <w:lsdException w:name="Medium Shading 2 Accent 4" w:semiHidden="0" w:uiPriority="64" w:unhideWhenUsed="0"/>
-    <w:lsdException w:name="Medium List 1 Accent 4" w:semiHidden="0" w:uiPriority="65" w:unhideWhenUsed="0"/>
-    <w:lsdException w:name="Medium List 2 Accent 4" w:semiHidden="0" w:uiPriority="66" w:unhideWhenUsed="0"/>
-    <w:lsdException w:name="Medium Grid 1 Accent 4" w:semiHidden="0" w:uiPriority="67" w:unhideWhenUsed="0"/>
-    <w:lsdException w:name="Medium Grid 2 Accent 4" w:semiHidden="0" w:uiPriority="68" w:unhideWhenUsed="0"/>
-    <w:lsdException w:name="Medium Grid 3 Accent 4" w:semiHidden="0" w:uiPriority="69" w:unhideWhenUsed="0"/>
-    <w:lsdException w:name="Dark List Accent 4" w:semiHidden="0" w:uiPriority="70" w:unhideWhenUsed="0"/>
-    <w:lsdException w:name="Colorful Shading Accent 4" w:semiHidden="0" w:uiPriority="71" w:unhideWhenUsed="0"/>
-    <w:lsdException w:name="Colorful List Accent 4" w:semiHidden="0" w:uiPriority="72" w:unhideWhenUsed="0"/>
-    <w:lsdException w:name="Colorful Grid Accent 4" w:semiHidden="0" w:uiPriority="73" w:unhideWhenUsed="0"/>
-    <w:lsdException w:name="Light Shading Accent 5" w:semiHidden="0" w:uiPriority="60" w:unhideWhenUsed="0"/>
-    <w:lsdException w:name="Light List Accent 5" w:semiHidden="0" w:uiPriority="61" w:unhideWhenUsed="0"/>
-    <w:lsdException w:name="Light Grid Accent 5" w:semiHidden="0" w:uiPriority="62" w:unhideWhenUsed="0"/>
-    <w:lsdException w:name="Medium Shading 1 Accent 5" w:semiHidden="0" w:uiPriority="63" w:unhideWhenUsed="0"/>
-    <w:lsdException w:name="Medium Shading 2 Accent 5" w:semiHidden="0" w:uiPriority="64" w:unhideWhenUsed="0"/>
-    <w:lsdException w:name="Medium List 1 Accent 5" w:semiHidden="0" w:uiPriority="65" w:unhideWhenUsed="0"/>
-    <w:lsdException w:name="Medium List 2 Accent 5" w:semiHidden="0" w:uiPriority="66" w:unhideWhenUsed="0"/>
-    <w:lsdException w:name="Medium Grid 1 Accent 5" w:semiHidden="0" w:uiPriority="67" w:unhideWhenUsed="0"/>
-    <w:lsdException w:name="Medium Grid 2 Accent 5" w:semiHidden="0" w:uiPriority="68" w:unhideWhenUsed="0"/>
-    <w:lsdException w:name="Medium Grid 3 Accent 5" w:semiHidden="0" w:uiPriority="69" w:unhideWhenUsed="0"/>
-    <w:lsdException w:name="Dark List Accent 5" w:semiHidden="0" w:uiPriority="70" w:unhideWhenUsed="0"/>
-    <w:lsdException w:name="Colorful Shading Accent 5" w:semiHidden="0" w:uiPriority="71" w:unhideWhenUsed="0"/>
-    <w:lsdException w:name="Colorful List Accent 5" w:semiHidden="0" w:uiPriority="72" w:unhideWhenUsed="0"/>
-    <w:lsdException w:name="Colorful Grid Accent 5" w:semiHidden="0" w:uiPriority="73" w:unhideWhenUsed="0"/>
-    <w:lsdException w:name="Light Shading Accent 6" w:semiHidden="0" w:uiPriority="60" w:unhideWhenUsed="0"/>
-    <w:lsdException w:name="Light List Accent 6" w:semiHidden="0" w:uiPriority="61" w:unhideWhenUsed="0"/>
-    <w:lsdException w:name="Light Grid Accent 6" w:semiHidden="0" w:uiPriority="62" w:unhideWhenUsed="0"/>
-    <w:lsdException w:name="Medium Shading 1 Accent 6" w:semiHidden="0" w:uiPriority="63" w:unhideWhenUsed="0"/>
-    <w:lsdException w:name="Medium Shading 2 Accent 6" w:semiHidden="0" w:uiPriority="64" w:unhideWhenUsed="0"/>
-    <w:lsdException w:name="Medium List 1 Accent 6" w:semiHidden="0" w:uiPriority="65" w:unhideWhenUsed="0"/>
-    <w:lsdException w:name="Medium List 2 Accent 6" w:semiHidden="0" w:uiPriority="66" w:unhideWhenUsed="0"/>
-    <w:lsdException w:name="Medium Grid 1 Accent 6" w:semiHidden="0" w:uiPriority="67" w:unhideWhenUsed="0"/>
-    <w:lsdException w:name="Medium Grid 2 Accent 6" w:semiHidden="0" w:uiPriority="68" w:unhideWhenUsed="0"/>
-    <w:lsdException w:name="Medium Grid 3 Accent 6" w:semiHidden="0" w:uiPriority="69" w:unhideWhenUsed="0"/>
-    <w:lsdException w:name="Dark List Accent 6" w:semiHidden="0" w:uiPriority="70" w:unhideWhenUsed="0"/>
-    <w:lsdException w:name="Colorful Shading Accent 6" w:semiHidden="0" w:uiPriority="71" w:unhideWhenUsed="0"/>
-    <w:lsdException w:name="Colorful List Accent 6" w:semiHidden="0" w:uiPriority="72" w:unhideWhenUsed="0"/>
-    <w:lsdException w:name="Colorful Grid Accent 6" w:semiHidden="0" w:uiPriority="73" w:unhideWhenUsed="0"/>
-    <w:lsdException w:name="Subtle Emphasis" w:semiHidden="0" w:uiPriority="19" w:unhideWhenUsed="0" w:qFormat="1"/>
-    <w:lsdException w:name="Intense Emphasis" w:semiHidden="0" w:uiPriority="21" w:unhideWhenUsed="0" w:qFormat="1"/>
-    <w:lsdException w:name="Subtle Reference" w:semiHidden="0" w:uiPriority="31" w:unhideWhenUsed="0" w:qFormat="1"/>
-    <w:lsdException w:name="Intense Reference" w:semiHidden="0" w:uiPriority="32" w:unhideWhenUsed="0" w:qFormat="1"/>
-    <w:lsdException w:name="Book Title" w:semiHidden="0" w:uiPriority="33" w:unhideWhenUsed="0" w:qFormat="1"/>
-    <w:lsdException w:name="Bibliography" w:uiPriority="37"/>
-    <w:lsdException w:name="TOC Heading" w:uiPriority="39" w:qFormat="1"/>
-  </w:latentStyles>
-  <w:style w:type="paragraph" w:default="1" w:styleId="Normal">
-    <w:name w:val="Normal"/>
-  </w:style>
-  <w:style w:type="paragraph" w:styleId="Heading1">
-    <w:name w:val="heading 1"/>
-    <w:basedOn w:val="Normal"/>
-    <w:next w:val="Normal"/>
-    <w:pPr>
-      <w:keepNext/>
-      <w:keepLines/>
-      <w:spacing w:before="200"/>
-      <w:contextualSpacing/>
-      <w:outlineLvl w:val="0"/>
-    </w:pPr>
-    <w:rPr>
-      <w:rFonts w:ascii="Trebuchet MS" w:eastAsia="Trebuchet MS" w:hAnsi="Trebuchet MS" w:cs="Trebuchet MS"/>
-      <w:sz w:val="32"/>
-      <w:szCs w:val="32"/>
-    </w:rPr>
-  </w:style>
-  <w:style w:type="paragraph" w:styleId="Heading2">
-    <w:name w:val="heading 2"/>
-    <w:basedOn w:val="Normal"/>
-    <w:next w:val="Normal"/>
-    <w:pPr>
-      <w:keepNext/>
-      <w:keepLines/>
-      <w:spacing w:before="200"/>
-      <w:contextualSpacing/>
-      <w:outlineLvl w:val="1"/>
-    </w:pPr>
-    <w:rPr>
-      <w:rFonts w:ascii="Trebuchet MS" w:eastAsia="Trebuchet MS" w:hAnsi="Trebuchet MS" w:cs="Trebuchet MS"/>
-      <w:b/>
-      <w:sz w:val="26"/>
-      <w:szCs w:val="26"/>
-    </w:rPr>
-  </w:style>
-  <w:style w:type="paragraph" w:styleId="Heading3">
-    <w:name w:val="heading 3"/>
-    <w:basedOn w:val="Normal"/>
-    <w:next w:val="Normal"/>
-    <w:pPr>
-      <w:keepNext/>
-      <w:keepLines/>
-      <w:spacing w:before="160"/>
-      <w:contextualSpacing/>
-      <w:outlineLvl w:val="2"/>
-    </w:pPr>
-    <w:rPr>
-      <w:rFonts w:ascii="Trebuchet MS" w:eastAsia="Trebuchet MS" w:hAnsi="Trebuchet MS" w:cs="Trebuchet MS"/>
-      <w:b/>
-      <w:color w:val="666666"/>
-      <w:sz w:val="24"/>
-      <w:szCs w:val="24"/>
-    </w:rPr>
-  </w:style>
-  <w:style w:type="paragraph" w:styleId="Heading4">
-    <w:name w:val="heading 4"/>
-    <w:basedOn w:val="Normal"/>
-    <w:next w:val="Normal"/>
-    <w:pPr>
-      <w:keepNext/>
-      <w:keepLines/>
-      <w:spacing w:before="160"/>
-      <w:contextualSpacing/>
-      <w:outlineLvl w:val="3"/>
-    </w:pPr>
-    <w:rPr>
-      <w:rFonts w:ascii="Trebuchet MS" w:eastAsia="Trebuchet MS" w:hAnsi="Trebuchet MS" w:cs="Trebuchet MS"/>
-      <w:color w:val="666666"/>
-      <w:u w:val="single"/>
-    </w:rPr>
-  </w:style>
-  <w:style w:type="paragraph" w:styleId="Heading5">
-    <w:name w:val="heading 5"/>
-    <w:basedOn w:val="Normal"/>
-    <w:next w:val="Normal"/>
-    <w:pPr>
-      <w:keepNext/>
-      <w:keepLines/>
-      <w:spacing w:before="160"/>
-      <w:contextualSpacing/>
-      <w:outlineLvl w:val="4"/>
-    </w:pPr>
-    <w:rPr>
-      <w:rFonts w:ascii="Trebuchet MS" w:eastAsia="Trebuchet MS" w:hAnsi="Trebuchet MS" w:cs="Trebuchet MS"/>
-      <w:color w:val="666666"/>
-    </w:rPr>
-  </w:style>
-  <w:style w:type="paragraph" w:styleId="Heading6">
-    <w:name w:val="heading 6"/>
-    <w:basedOn w:val="Normal"/>
-    <w:next w:val="Normal"/>
-    <w:pPr>
-      <w:keepNext/>
-      <w:keepLines/>
-      <w:spacing w:before="160"/>
-      <w:contextualSpacing/>
-      <w:outlineLvl w:val="5"/>
-    </w:pPr>
-    <w:rPr>
-      <w:rFonts w:ascii="Trebuchet MS" w:eastAsia="Trebuchet MS" w:hAnsi="Trebuchet MS" w:cs="Trebuchet MS"/>
-      <w:i/>
-      <w:color w:val="666666"/>
-    </w:rPr>
-  </w:style>
-  <w:style w:type="character" w:default="1" w:styleId="DefaultParagraphFont">
-    <w:name w:val="Default Paragraph Font"/>
-    <w:uiPriority w:val="1"/>
-    <w:semiHidden/>
-    <w:unhideWhenUsed/>
-  </w:style>
-  <w:style w:type="table" w:default="1" w:styleId="TableNormal">
-    <w:name w:val="Normal Table"/>
-    <w:uiPriority w:val="99"/>
-    <w:semiHidden/>
-    <w:unhideWhenUsed/>
-    <w:tblPr>
-      <w:tblInd w:w="0" w:type="dxa"/>
-      <w:tblCellMar>
-        <w:top w:w="0" w:type="dxa"/>
-        <w:left w:w="108" w:type="dxa"/>
-        <w:bottom w:w="0" w:type="dxa"/>
-        <w:right w:w="108" w:type="dxa"/>
-      </w:tblCellMar>
-    </w:tblPr>
-  </w:style>
-  <w:style w:type="numbering" w:default="1" w:styleId="NoList">
-    <w:name w:val="No List"/>
-    <w:uiPriority w:val="99"/>
-    <w:semiHidden/>
-    <w:unhideWhenUsed/>
-  </w:style>
-  <w:style w:type="paragraph" w:styleId="Title">
-    <w:name w:val="Title"/>
-    <w:basedOn w:val="Normal"/>
-    <w:next w:val="Normal"/>
-    <w:pPr>
-      <w:keepNext/>
-      <w:keepLines/>
-      <w:contextualSpacing/>
-    </w:pPr>
-    <w:rPr>
-      <w:rFonts w:ascii="Trebuchet MS" w:eastAsia="Trebuchet MS" w:hAnsi="Trebuchet MS" w:cs="Trebuchet MS"/>
-      <w:sz w:val="42"/>
-      <w:szCs w:val="42"/>
-    </w:rPr>
-  </w:style>
-  <w:style w:type="paragraph" w:styleId="Subtitle">
-    <w:name w:val="Subtitle"/>
-    <w:basedOn w:val="Normal"/>
-    <w:next w:val="Normal"/>
-    <w:pPr>
-      <w:keepNext/>
-      <w:keepLines/>
-      <w:spacing w:after="200"/>
-      <w:contextualSpacing/>
-    </w:pPr>
-    <w:rPr>
-      <w:rFonts w:ascii="Trebuchet MS" w:eastAsia="Trebuchet MS" w:hAnsi="Trebuchet MS" w:cs="Trebuchet MS"/>
-      <w:i/>
-      <w:color w:val="666666"/>
-      <w:sz w:val="26"/>
-      <w:szCs w:val="26"/>
-    </w:rPr>
-  </w:style>
-  <w:style w:type="table" w:customStyle="1" w:styleId="a">
-    <w:basedOn w:val="TableNormal"/>
-    <w:tblPr>
-      <w:tblStyleRowBandSize w:val="1"/>
-      <w:tblStyleColBandSize w:val="1"/>
-    </w:tblPr>
-  </w:style>
-  <w:style w:type="table" w:customStyle="1" w:styleId="a0">
-    <w:basedOn w:val="TableNormal"/>
-    <w:tblPr>
-      <w:tblStyleRowBandSize w:val="1"/>
-      <w:tblStyleColBandSize w:val="1"/>
-    </w:tblPr>
-  </w:style>
-  <w:style w:type="table" w:customStyle="1" w:styleId="a1">
-    <w:basedOn w:val="TableNormal"/>
-    <w:tblPr>
-      <w:tblStyleRowBandSize w:val="1"/>
-      <w:tblStyleColBandSize w:val="1"/>
-    </w:tblPr>
-  </w:style>
-  <w:style w:type="table" w:customStyle="1" w:styleId="a2">
-    <w:basedOn w:val="TableNormal"/>
-    <w:tblPr>
-      <w:tblStyleRowBandSize w:val="1"/>
-      <w:tblStyleColBandSize w:val="1"/>
-    </w:tblPr>
-  </w:style>
-  <w:style w:type="table" w:customStyle="1" w:styleId="a3">
-    <w:basedOn w:val="TableNormal"/>
-    <w:tblPr>
-      <w:tblStyleRowBandSize w:val="1"/>
-      <w:tblStyleColBandSize w:val="1"/>
-    </w:tblPr>
-  </w:style>
-  <w:style w:type="table" w:customStyle="1" w:styleId="a4">
-    <w:basedOn w:val="TableNormal"/>
-    <w:tblPr>
-      <w:tblStyleRowBandSize w:val="1"/>
-      <w:tblStyleColBandSize w:val="1"/>
-    </w:tblPr>
-  </w:style>
-  <w:style w:type="table" w:customStyle="1" w:styleId="a5">
-    <w:basedOn w:val="TableNormal"/>
-    <w:tblPr>
-      <w:tblStyleRowBandSize w:val="1"/>
-      <w:tblStyleColBandSize w:val="1"/>
-    </w:tblPr>
-  </w:style>
-  <w:style w:type="table" w:customStyle="1" w:styleId="a6">
-    <w:basedOn w:val="TableNormal"/>
-    <w:tblPr>
-      <w:tblStyleRowBandSize w:val="1"/>
-      <w:tblStyleColBandSize w:val="1"/>
-    </w:tblPr>
-  </w:style>
-  <w:style w:type="table" w:customStyle="1" w:styleId="a7">
-    <w:basedOn w:val="TableNormal"/>
-    <w:tblPr>
-      <w:tblStyleRowBandSize w:val="1"/>
-      <w:tblStyleColBandSize w:val="1"/>
-    </w:tblPr>
-  </w:style>
-  <w:style w:type="character" w:styleId="Hyperlink">
-    <w:name w:val="Hyperlink"/>
-    <w:basedOn w:val="DefaultParagraphFont"/>
-    <w:uiPriority w:val="99"/>
-    <w:unhideWhenUsed/>
-    <w:rsid w:val="00866FB8"/>
-    <w:rPr>
-      <w:color w:val="0000FF" w:themeColor="hyperlink"/>
-      <w:u w:val="single"/>
-    </w:rPr>
-  </w:style>
-  <w:style w:type="table" w:styleId="TableGrid">
-    <w:name w:val="Table Grid"/>
-    <w:basedOn w:val="TableNormal"/>
-    <w:uiPriority w:val="59"/>
-    <w:rsid w:val="000F71AB"/>
-    <w:pPr>
-      <w:spacing w:line="240" w:lineRule="auto"/>
-    </w:pPr>
-    <w:tblPr>
-      <w:tblBorders>
-        <w:top w:val="single" w:sz="4" w:space="0" w:color="auto"/>
-        <w:left w:val="single" w:sz="4" w:space="0" w:color="auto"/>
-        <w:bottom w:val="single" w:sz="4" w:space="0" w:color="auto"/>
-        <w:right w:val="single" w:sz="4" w:space="0" w:color="auto"/>
-        <w:insideH w:val="single" w:sz="4" w:space="0" w:color="auto"/>
-        <w:insideV w:val="single" w:sz="4" w:space="0" w:color="auto"/>
-      </w:tblBorders>
-    </w:tblPr>
-  </w:style>
-  <w:style w:type="paragraph" w:styleId="ListParagraph">
-    <w:name w:val="List Paragraph"/>
-    <w:basedOn w:val="Normal"/>
-    <w:uiPriority w:val="34"/>
-    <w:qFormat/>
-    <w:rsid w:val="000F71AB"/>
-    <w:pPr>
-      <w:ind w:left="720"/>
-      <w:contextualSpacing/>
-    </w:pPr>
-  </w:style>
-  <w:style w:type="paragraph" w:styleId="TOC1">
-    <w:name w:val="toc 1"/>
-    <w:basedOn w:val="Normal"/>
-    <w:next w:val="Normal"/>
-    <w:autoRedefine/>
-    <w:uiPriority w:val="39"/>
-    <w:unhideWhenUsed/>
-    <w:rsid w:val="000C1306"/>
-  </w:style>
-  <w:style w:type="paragraph" w:styleId="TOC2">
-    <w:name w:val="toc 2"/>
-    <w:basedOn w:val="Normal"/>
-    <w:next w:val="Normal"/>
-    <w:autoRedefine/>
-    <w:uiPriority w:val="39"/>
-    <w:unhideWhenUsed/>
-    <w:rsid w:val="000C1306"/>
-    <w:pPr>
-      <w:ind w:left="220"/>
-    </w:pPr>
-  </w:style>
-  <w:style w:type="paragraph" w:styleId="TOC3">
-    <w:name w:val="toc 3"/>
-    <w:basedOn w:val="Normal"/>
-    <w:next w:val="Normal"/>
-    <w:autoRedefine/>
-    <w:uiPriority w:val="39"/>
-    <w:unhideWhenUsed/>
-    <w:rsid w:val="000C1306"/>
-    <w:pPr>
-      <w:ind w:left="440"/>
-    </w:pPr>
-  </w:style>
-  <w:style w:type="paragraph" w:styleId="TOC4">
-    <w:name w:val="toc 4"/>
-    <w:basedOn w:val="Normal"/>
-    <w:next w:val="Normal"/>
-    <w:autoRedefine/>
-    <w:uiPriority w:val="39"/>
-    <w:unhideWhenUsed/>
-    <w:rsid w:val="000C1306"/>
-    <w:pPr>
-      <w:ind w:left="660"/>
-    </w:pPr>
-  </w:style>
-  <w:style w:type="paragraph" w:styleId="TOC5">
-    <w:name w:val="toc 5"/>
-    <w:basedOn w:val="Normal"/>
-    <w:next w:val="Normal"/>
-    <w:autoRedefine/>
-    <w:uiPriority w:val="39"/>
-    <w:unhideWhenUsed/>
-    <w:rsid w:val="000C1306"/>
-    <w:pPr>
-      <w:ind w:left="880"/>
-    </w:pPr>
-  </w:style>
-  <w:style w:type="paragraph" w:styleId="TOC6">
-    <w:name w:val="toc 6"/>
-    <w:basedOn w:val="Normal"/>
-    <w:next w:val="Normal"/>
-    <w:autoRedefine/>
-    <w:uiPriority w:val="39"/>
-    <w:unhideWhenUsed/>
-    <w:rsid w:val="000C1306"/>
-    <w:pPr>
-      <w:ind w:left="1100"/>
-    </w:pPr>
-  </w:style>
-  <w:style w:type="paragraph" w:styleId="TOC7">
-    <w:name w:val="toc 7"/>
-    <w:basedOn w:val="Normal"/>
-    <w:next w:val="Normal"/>
-    <w:autoRedefine/>
-    <w:uiPriority w:val="39"/>
-    <w:unhideWhenUsed/>
-    <w:rsid w:val="000C1306"/>
-    <w:pPr>
-      <w:ind w:left="1320"/>
-    </w:pPr>
-  </w:style>
-  <w:style w:type="paragraph" w:styleId="TOC8">
-    <w:name w:val="toc 8"/>
-    <w:basedOn w:val="Normal"/>
-    <w:next w:val="Normal"/>
-    <w:autoRedefine/>
-    <w:uiPriority w:val="39"/>
-    <w:unhideWhenUsed/>
-    <w:rsid w:val="000C1306"/>
-    <w:pPr>
-      <w:ind w:left="1540"/>
-    </w:pPr>
-  </w:style>
-  <w:style w:type="paragraph" w:styleId="TOC9">
-    <w:name w:val="toc 9"/>
-    <w:basedOn w:val="Normal"/>
-    <w:next w:val="Normal"/>
-    <w:autoRedefine/>
-    <w:uiPriority w:val="39"/>
-    <w:unhideWhenUsed/>
-    <w:rsid w:val="000C1306"/>
-    <w:pPr>
-      <w:ind w:left="1760"/>
-    </w:pPr>
-  </w:style>
-</w:styles>
-</file>
-
-<file path=word/stylesWithEffects.xml><?xml version="1.0" encoding="utf-8"?>
-<w:styles xmlns:wpc="http://schemas.microsoft.com/office/word/2010/wordprocessingCanvas" xmlns:mc="http://schemas.openxmlformats.org/markup-compatibility/2006" xmlns:o="urn:schemas-microsoft-com:office:office" xmlns:r="http://schemas.openxmlformats.org/officeDocument/2006/relationships" xmlns:m="http://schemas.openxmlformats.org/officeDocument/2006/math" xmlns:v="urn:schemas-microsoft-com:vml" xmlns:wp14="http://schemas.microsoft.com/office/word/2010/wordprocessingDrawing" xmlns:wp="http://schemas.openxmlformats.org/drawingml/2006/wordprocessingDrawing" xmlns:w10="urn:schemas-microsoft-com:office:word" xmlns:w="http://schemas.openxmlformats.org/wordprocessingml/2006/main" xmlns:w14="http://schemas.microsoft.com/office/word/2010/wordml" xmlns:wpg="http://schemas.microsoft.com/office/word/2010/wordprocessingGroup" xmlns:wpi="http://schemas.microsoft.com/office/word/2010/wordprocessingInk" xmlns:wne="http://schemas.microsoft.com/office/word/2006/wordml" xmlns:wps="http://schemas.microsoft.com/office/word/2010/wordprocessingShape" mc:Ignorable="w14 wp14">
-  <w:docDefaults>
-    <w:rPrDefault>
-      <w:rPr>
-        <w:rFonts w:ascii="Arial" w:eastAsia="SimSun" w:hAnsi="Arial" w:cs="Arial"/>
-        <w:color w:val="000000"/>
-        <w:sz w:val="22"/>
-        <w:szCs w:val="22"/>
-        <w:lang w:val="en-US" w:eastAsia="en-US" w:bidi="ar-SA"/>
-      </w:rPr>
-    </w:rPrDefault>
-    <w:pPrDefault>
-      <w:pPr>
-        <w:spacing w:line="276" w:lineRule="auto"/>
-      </w:pPr>
-    </w:pPrDefault>
-  </w:docDefaults>
-  <w:latentStyles w:defLockedState="0" w:defUIPriority="99" w:defSemiHidden="1" w:defUnhideWhenUsed="1" w:defQFormat="0" w:count="267">
-    <w:lsdException w:name="Normal" w:semiHidden="0" w:uiPriority="0" w:unhideWhenUsed="0" w:qFormat="1"/>
-    <w:lsdException w:name="heading 1" w:semiHidden="0" w:uiPriority="0" w:unhideWhenUsed="0" w:qFormat="1"/>
-    <w:lsdException w:name="heading 2" w:uiPriority="0" w:qFormat="1"/>
-    <w:lsdException w:name="heading 3" w:uiPriority="9" w:qFormat="1"/>
-    <w:lsdException w:name="heading 4" w:uiPriority="9" w:qFormat="1"/>
-    <w:lsdException w:name="heading 5" w:uiPriority="9" w:qFormat="1"/>
-    <w:lsdException w:name="heading 6" w:uiPriority="9" w:qFormat="1"/>
-    <w:lsdException w:name="heading 7" w:uiPriority="9" w:qFormat="1"/>
-    <w:lsdException w:name="heading 8" w:uiPriority="9" w:qFormat="1"/>
-    <w:lsdException w:name="heading 9" w:uiPriority="9" w:qFormat="1"/>
-    <w:lsdException w:name="toc 1" w:uiPriority="39"/>
-    <w:lsdException w:name="toc 2" w:uiPriority="39"/>
-    <w:lsdException w:name="toc 3" w:uiPriority="39"/>
-    <w:lsdException w:name="toc 4" w:uiPriority="39"/>
-    <w:lsdException w:name="toc 5" w:uiPriority="39"/>
-    <w:lsdException w:name="toc 6" w:uiPriority="39"/>
-    <w:lsdException w:name="toc 7" w:uiPriority="39"/>
-    <w:lsdException w:name="toc 8" w:uiPriority="39"/>
-    <w:lsdException w:name="toc 9" w:uiPriority="39"/>
-    <w:lsdException w:name="caption" w:uiPriority="35" w:qFormat="1"/>
-    <w:lsdException w:name="Title" w:semiHidden="0" w:uiPriority="10" w:unhideWhenUsed="0" w:qFormat="1"/>
-    <w:lsdException w:name="Default Paragraph Font" w:uiPriority="1"/>
-    <w:lsdException w:name="Subtitle" w:semiHidden="0" w:uiPriority="11" w:unhideWhenUsed="0" w:qFormat="1"/>
-    <w:lsdException w:name="Strong" w:semiHidden="0" w:uiPriority="22" w:unhideWhenUsed="0" w:qFormat="1"/>
-    <w:lsdException w:name="Emphasis" w:semiHidden="0" w:uiPriority="20" w:unhideWhenUsed="0" w:qFormat="1"/>
-    <w:lsdException w:name="Table Grid" w:semiHidden="0" w:uiPriority="59" w:unhideWhenUsed="0"/>
-    <w:lsdException w:name="Placeholder Text" w:unhideWhenUsed="0"/>
-    <w:lsdException w:name="No Spacing" w:semiHidden="0" w:uiPriority="1" w:unhideWhenUsed="0" w:qFormat="1"/>
-    <w:lsdException w:name="Light Shading" w:semiHidden="0" w:uiPriority="60" w:unhideWhenUsed="0"/>
-    <w:lsdException w:name="Light List" w:semiHidden="0" w:uiPriority="61" w:unhideWhenUsed="0"/>
-    <w:lsdException w:name="Light Grid" w:semiHidden="0" w:uiPriority="62" w:unhideWhenUsed="0"/>
-    <w:lsdException w:name="Medium Shading 1" w:semiHidden="0" w:uiPriority="63" w:unhideWhenUsed="0"/>
-    <w:lsdException w:name="Medium Shading 2" w:semiHidden="0" w:uiPriority="64" w:unhideWhenUsed="0"/>
-    <w:lsdException w:name="Medium List 1" w:semiHidden="0" w:uiPriority="65" w:unhideWhenUsed="0"/>
-    <w:lsdException w:name="Medium List 2" w:semiHidden="0" w:uiPriority="66" w:unhideWhenUsed="0"/>
-    <w:lsdException w:name="Medium Grid 1" w:semiHidden="0" w:uiPriority="67" w:unhideWhenUsed="0"/>
-    <w:lsdException w:name="Medium Grid 2" w:semiHidden="0" w:uiPriority="68" w:unhideWhenUsed="0"/>
-    <w:lsdException w:name="Medium Grid 3" w:semiHidden="0" w:uiPriority="69" w:unhideWhenUsed="0"/>
-    <w:lsdException w:name="Dark List" w:semiHidden="0" w:uiPriority="70" w:unhideWhenUsed="0"/>
-    <w:lsdException w:name="Colorful Shading" w:semiHidden="0" w:uiPriority="71" w:unhideWhenUsed="0"/>
-    <w:lsdException w:name="Colorful List" w:semiHidden="0" w:uiPriority="72" w:unhideWhenUsed="0"/>
-    <w:lsdException w:name="Colorful Grid" w:semiHidden="0" w:uiPriority="73" w:unhideWhenUsed="0"/>
-    <w:lsdException w:name="Light Shading Accent 1" w:semiHidden="0" w:uiPriority="60" w:unhideWhenUsed="0"/>
-    <w:lsdException w:name="Light List Accent 1" w:semiHidden="0" w:uiPriority="61" w:unhideWhenUsed="0"/>
-    <w:lsdException w:name="Light Grid Accent 1" w:semiHidden="0" w:uiPriority="62" w:unhideWhenUsed="0"/>
-    <w:lsdException w:name="Medium Shading 1 Accent 1" w:semiHidden="0" w:uiPriority="63" w:unhideWhenUsed="0"/>
-    <w:lsdException w:name="Medium Shading 2 Accent 1" w:semiHidden="0" w:uiPriority="64" w:unhideWhenUsed="0"/>
-    <w:lsdException w:name="Medium List 1 Accent 1" w:semiHidden="0" w:uiPriority="65" w:unhideWhenUsed="0"/>
-    <w:lsdException w:name="Revision" w:unhideWhenUsed="0"/>
-    <w:lsdException w:name="List Paragraph" w:semiHidden="0" w:uiPriority="34" w:unhideWhenUsed="0" w:qFormat="1"/>
-    <w:lsdException w:name="Quote" w:semiHidden="0" w:uiPriority="29" w:unhideWhenUsed="0" w:qFormat="1"/>
-    <w:lsdException w:name="Intense Quote" w:semiHidden="0" w:uiPriority="30" w:unhideWhenUsed="0" w:qFormat="1"/>
-    <w:lsdException w:name="Medium List 2 Accent 1" w:semiHidden="0" w:uiPriority="66" w:unhideWhenUsed="0"/>
-    <w:lsdException w:name="Medium Grid 1 Accent 1" w:semiHidden="0" w:uiPriority="67" w:unhideWhenUsed="0"/>
-    <w:lsdException w:name="Medium Grid 2 Accent 1" w:semiHidden="0" w:uiPriority="68" w:unhideWhenUsed="0"/>
-    <w:lsdException w:name="Medium Grid 3 Accent 1" w:semiHidden="0" w:uiPriority="69" w:unhideWhenUsed="0"/>
-    <w:lsdException w:name="Dark List Accent 1" w:semiHidden="0" w:uiPriority="70" w:unhideWhenUsed="0"/>
-    <w:lsdException w:name="Colorful Shading Accent 1" w:semiHidden="0" w:uiPriority="71" w:unhideWhenUsed="0"/>
-    <w:lsdException w:name="Colorful List Accent 1" w:semiHidden="0" w:uiPriority="72" w:unhideWhenUsed="0"/>
-    <w:lsdException w:name="Colorful Grid Accent 1" w:semiHidden="0" w:uiPriority="73" w:unhideWhenUsed="0"/>
-    <w:lsdException w:name="Light Shading Accent 2" w:semiHidden="0" w:uiPriority="60" w:unhideWhenUsed="0"/>
-    <w:lsdException w:name="Light List Accent 2" w:semiHidden="0" w:uiPriority="61" w:unhideWhenUsed="0"/>
-    <w:lsdException w:name="Light Grid Accent 2" w:semiHidden="0" w:uiPriority="62" w:unhideWhenUsed="0"/>
-    <w:lsdException w:name="Medium Shading 1 Accent 2" w:semiHidden="0" w:uiPriority="63" w:unhideWhenUsed="0"/>
-    <w:lsdException w:name="Medium Shading 2 Accent 2" w:semiHidden="0" w:uiPriority="64" w:unhideWhenUsed="0"/>
-    <w:lsdException w:name="Medium List 1 Accent 2" w:semiHidden="0" w:uiPriority="65" w:unhideWhenUsed="0"/>
-    <w:lsdException w:name="Medium List 2 Accent 2" w:semiHidden="0" w:uiPriority="66" w:unhideWhenUsed="0"/>
-    <w:lsdException w:name="Medium Grid 1 Accent 2" w:semiHidden="0" w:uiPriority="67" w:unhideWhenUsed="0"/>
-    <w:lsdException w:name="Medium Grid 2 Accent 2" w:semiHidden="0" w:uiPriority="68" w:unhideWhenUsed="0"/>
-    <w:lsdException w:name="Medium Grid 3 Accent 2" w:semiHidden="0" w:uiPriority="69" w:unhideWhenUsed="0"/>
-    <w:lsdException w:name="Dark List Accent 2" w:semiHidden="0" w:uiPriority="70" w:unhideWhenUsed="0"/>
-    <w:lsdException w:name="Colorful Shading Accent 2" w:semiHidden="0" w:uiPriority="71" w:unhideWhenUsed="0"/>
-    <w:lsdException w:name="Colorful List Accent 2" w:semiHidden="0" w:uiPriority="72" w:unhideWhenUsed="0"/>
-    <w:lsdException w:name="Colorful Grid Accent 2" w:semiHidden="0" w:uiPriority="73" w:unhideWhenUsed="0"/>
-    <w:lsdException w:name="Light Shading Accent 3" w:semiHidden="0" w:uiPriority="60" w:unhideWhenUsed="0"/>
-    <w:lsdException w:name="Light List Accent 3" w:semiHidden="0" w:uiPriority="61" w:unhideWhenUsed="0"/>
-    <w:lsdException w:name="Light Grid Accent 3" w:semiHidden="0" w:uiPriority="62" w:unhideWhenUsed="0"/>
-    <w:lsdException w:name="Medium Shading 1 Accent 3" w:semiHidden="0" w:uiPriority="63" w:unhideWhenUsed="0"/>
-    <w:lsdException w:name="Medium Shading 2 Accent 3" w:semiHidden="0" w:uiPriority="64" w:unhideWhenUsed="0"/>
-    <w:lsdException w:name="Medium List 1 Accent 3" w:semiHidden="0" w:uiPriority="65" w:unhideWhenUsed="0"/>
-    <w:lsdException w:name="Medium List 2 Accent 3" w:semiHidden="0" w:uiPriority="66" w:unhideWhenUsed="0"/>
-    <w:lsdException w:name="Medium Grid 1 Accent 3" w:semiHidden="0" w:uiPriority="67" w:unhideWhenUsed="0"/>
-    <w:lsdException w:name="Medium Grid 2 Accent 3" w:semiHidden="0" w:uiPriority="68" w:unhideWhenUsed="0"/>
-    <w:lsdException w:name="Medium Grid 3 Accent 3" w:semiHidden="0" w:uiPriority="69" w:unhideWhenUsed="0"/>
-    <w:lsdException w:name="Dark List Accent 3" w:semiHidden="0" w:uiPriority="70" w:unhideWhenUsed="0"/>
-    <w:lsdException w:name="Colorful Shading Accent 3" w:semiHidden="0" w:uiPriority="71" w:unhideWhenUsed="0"/>
-    <w:lsdException w:name="Colorful List Accent 3" w:semiHidden="0" w:uiPriority="72" w:unhideWhenUsed="0"/>
-    <w:lsdException w:name="Colorful Grid Accent 3" w:semiHidden="0" w:uiPriority="73" w:unhideWhenUsed="0"/>
-    <w:lsdException w:name="Light Shading Accent 4" w:semiHidden="0" w:uiPriority="60" w:unhideWhenUsed="0"/>
-    <w:lsdException w:name="Light List Accent 4" w:semiHidden="0" w:uiPriority="61" w:unhideWhenUsed="0"/>
-    <w:lsdException w:name="Light Grid Accent 4" w:semiHidden="0" w:uiPriority="62" w:unhideWhenUsed="0"/>
-    <w:lsdException w:name="Medium Shading 1 Accent 4" w:semiHidden="0" w:uiPriority="63" w:unhideWhenUsed="0"/>
-    <w:lsdException w:name="Medium Shading 2 Accent 4" w:semiHidden="0" w:uiPriority="64" w:unhideWhenUsed="0"/>
-    <w:lsdException w:name="Medium List 1 Accent 4" w:semiHidden="0" w:uiPriority="65" w:unhideWhenUsed="0"/>
-    <w:lsdException w:name="Medium List 2 Accent 4" w:semiHidden="0" w:uiPriority="66" w:unhideWhenUsed="0"/>
-    <w:lsdException w:name="Medium Grid 1 Accent 4" w:semiHidden="0" w:uiPriority="67" w:unhideWhenUsed="0"/>
-    <w:lsdException w:name="Medium Grid 2 Accent 4" w:semiHidden="0" w:uiPriority="68" w:unhideWhenUsed="0"/>
-    <w:lsdException w:name="Medium Grid 3 Accent 4" w:semiHidden="0" w:uiPriority="69" w:unhideWhenUsed="0"/>
-    <w:lsdException w:name="Dark List Accent 4" w:semiHidden="0" w:uiPriority="70" w:unhideWhenUsed="0"/>
-    <w:lsdException w:name="Colorful Shading Accent 4" w:semiHidden="0" w:uiPriority="71" w:unhideWhenUsed="0"/>
-    <w:lsdException w:name="Colorful List Accent 4" w:semiHidden="0" w:uiPriority="72" w:unhideWhenUsed="0"/>
-    <w:lsdException w:name="Colorful Grid Accent 4" w:semiHidden="0" w:uiPriority="73" w:unhideWhenUsed="0"/>
-    <w:lsdException w:name="Light Shading Accent 5" w:semiHidden="0" w:uiPriority="60" w:unhideWhenUsed="0"/>
-    <w:lsdException w:name="Light List Accent 5" w:semiHidden="0" w:uiPriority="61" w:unhideWhenUsed="0"/>
-    <w:lsdException w:name="Light Grid Accent 5" w:semiHidden="0" w:uiPriority="62" w:unhideWhenUsed="0"/>
-    <w:lsdException w:name="Medium Shading 1 Accent 5" w:semiHidden="0" w:uiPriority="63" w:unhideWhenUsed="0"/>
-    <w:lsdException w:name="Medium Shading 2 Accent 5" w:semiHidden="0" w:uiPriority="64" w:unhideWhenUsed="0"/>
-    <w:lsdException w:name="Medium List 1 Accent 5" w:semiHidden="0" w:uiPriority="65" w:unhideWhenUsed="0"/>
-    <w:lsdException w:name="Medium List 2 Accent 5" w:semiHidden="0" w:uiPriority="66" w:unhideWhenUsed="0"/>
-    <w:lsdException w:name="Medium Grid 1 Accent 5" w:semiHidden="0" w:uiPriority="67" w:unhideWhenUsed="0"/>
-    <w:lsdException w:name="Medium Grid 2 Accent 5" w:semiHidden="0" w:uiPriority="68" w:unhideWhenUsed="0"/>
-    <w:lsdException w:name="Medium Grid 3 Accent 5" w:semiHidden="0" w:uiPriority="69" w:unhideWhenUsed="0"/>
-    <w:lsdException w:name="Dark List Accent 5" w:semiHidden="0" w:uiPriority="70" w:unhideWhenUsed="0"/>
-    <w:lsdException w:name="Colorful Shading Accent 5" w:semiHidden="0" w:uiPriority="71" w:unhideWhenUsed="0"/>
-    <w:lsdException w:name="Colorful List Accent 5" w:semiHidden="0" w:uiPriority="72" w:unhideWhenUsed="0"/>
-    <w:lsdException w:name="Colorful Grid Accent 5" w:semiHidden="0" w:uiPriority="73" w:unhideWhenUsed="0"/>
-    <w:lsdException w:name="Light Shading Accent 6" w:semiHidden="0" w:uiPriority="60" w:unhideWhenUsed="0"/>
-    <w:lsdException w:name="Light List Accent 6" w:semiHidden="0" w:uiPriority="61" w:unhideWhenUsed="0"/>
-    <w:lsdException w:name="Light Grid Accent 6" w:semiHidden="0" w:uiPriority="62" w:unhideWhenUsed="0"/>
-    <w:lsdException w:name="Medium Shading 1 Accent 6" w:semiHidden="0" w:uiPriority="63" w:unhideWhenUsed="0"/>
-    <w:lsdException w:name="Medium Shading 2 Accent 6" w:semiHidden="0" w:uiPriority="64" w:unhideWhenUsed="0"/>
-    <w:lsdException w:name="Medium List 1 Accent 6" w:semiHidden="0" w:uiPriority="65" w:unhideWhenUsed="0"/>
-    <w:lsdException w:name="Medium List 2 Accent 6" w:semiHidden="0" w:uiPriority="66" w:unhideWhenUsed="0"/>
-    <w:lsdException w:name="Medium Grid 1 Accent 6" w:semiHidden="0" w:uiPriority="67" w:unhideWhenUsed="0"/>
-    <w:lsdException w:name="Medium Grid 2 Accent 6" w:semiHidden="0" w:uiPriority="68" w:unhideWhenUsed="0"/>
-    <w:lsdException w:name="Medium Grid 3 Accent 6" w:semiHidden="0" w:uiPriority="69" w:unhideWhenUsed="0"/>
-    <w:lsdException w:name="Dark List Accent 6" w:semiHidden="0" w:uiPriority="70" w:unhideWhenUsed="0"/>
-    <w:lsdException w:name="Colorful Shading Accent 6" w:semiHidden="0" w:uiPriority="71" w:unhideWhenUsed="0"/>
-    <w:lsdException w:name="Colorful List Accent 6" w:semiHidden="0" w:uiPriority="72" w:unhideWhenUsed="0"/>
-    <w:lsdException w:name="Colorful Grid Accent 6" w:semiHidden="0" w:uiPriority="73" w:unhideWhenUsed="0"/>
-    <w:lsdException w:name="Subtle Emphasis" w:semiHidden="0" w:uiPriority="19" w:unhideWhenUsed="0" w:qFormat="1"/>
-    <w:lsdException w:name="Intense Emphasis" w:semiHidden="0" w:uiPriority="21" w:unhideWhenUsed="0" w:qFormat="1"/>
-    <w:lsdException w:name="Subtle Reference" w:semiHidden="0" w:uiPriority="31" w:unhideWhenUsed="0" w:qFormat="1"/>
-    <w:lsdException w:name="Intense Reference" w:semiHidden="0" w:uiPriority="32" w:unhideWhenUsed="0" w:qFormat="1"/>
-    <w:lsdException w:name="Book Title" w:semiHidden="0" w:uiPriority="33" w:unhideWhenUsed="0" w:qFormat="1"/>
-    <w:lsdException w:name="Bibliography" w:uiPriority="37"/>
-    <w:lsdException w:name="TOC Heading" w:uiPriority="39" w:qFormat="1"/>
+  <w:latentStyles w:defLockedState="0" w:defUIPriority="99" w:defSemiHidden="0" w:defUnhideWhenUsed="0" w:defQFormat="0" w:count="371">
+    <w:lsdException w:name="Normal" w:uiPriority="0" w:qFormat="1"/>
+    <w:lsdException w:name="heading 1" w:uiPriority="0" w:qFormat="1"/>
+    <w:lsdException w:name="heading 2" w:semiHidden="1" w:uiPriority="0" w:unhideWhenUsed="1" w:qFormat="1"/>
+    <w:lsdException w:name="heading 3" w:semiHidden="1" w:uiPriority="9" w:unhideWhenUsed="1" w:qFormat="1"/>
+    <w:lsdException w:name="heading 4" w:semiHidden="1" w:uiPriority="9" w:unhideWhenUsed="1" w:qFormat="1"/>
+    <w:lsdException w:name="heading 5" w:semiHidden="1" w:uiPriority="9" w:unhideWhenUsed="1" w:qFormat="1"/>
+    <w:lsdException w:name="heading 6" w:semiHidden="1" w:uiPriority="9" w:unhideWhenUsed="1" w:qFormat="1"/>
+    <w:lsdException w:name="heading 7" w:semiHidden="1" w:uiPriority="9" w:unhideWhenUsed="1" w:qFormat="1"/>
+    <w:lsdException w:name="heading 8" w:semiHidden="1" w:uiPriority="9" w:unhideWhenUsed="1" w:qFormat="1"/>
+    <w:lsdException w:name="heading 9" w:semiHidden="1" w:uiPriority="9" w:unhideWhenUsed="1" w:qFormat="1"/>
+    <w:lsdException w:name="index 1" w:semiHidden="1" w:unhideWhenUsed="1"/>
+    <w:lsdException w:name="index 2" w:semiHidden="1" w:unhideWhenUsed="1"/>
+    <w:lsdException w:name="index 3" w:semiHidden="1" w:unhideWhenUsed="1"/>
+    <w:lsdException w:name="index 4" w:semiHidden="1" w:unhideWhenUsed="1"/>
+    <w:lsdException w:name="index 5" w:semiHidden="1" w:unhideWhenUsed="1"/>
+    <w:lsdException w:name="index 6" w:semiHidden="1" w:unhideWhenUsed="1"/>
+    <w:lsdException w:name="index 7" w:semiHidden="1" w:unhideWhenUsed="1"/>
+    <w:lsdException w:name="index 8" w:semiHidden="1" w:unhideWhenUsed="1"/>
+    <w:lsdException w:name="index 9" w:semiHidden="1" w:unhideWhenUsed="1"/>
+    <w:lsdException w:name="toc 1" w:semiHidden="1" w:uiPriority="39" w:unhideWhenUsed="1"/>
+    <w:lsdException w:name="toc 2" w:semiHidden="1" w:uiPriority="39" w:unhideWhenUsed="1"/>
+    <w:lsdException w:name="toc 3" w:semiHidden="1" w:uiPriority="39" w:unhideWhenUsed="1"/>
+    <w:lsdException w:name="toc 4" w:semiHidden="1" w:uiPriority="39" w:unhideWhenUsed="1"/>
+    <w:lsdException w:name="toc 5" w:semiHidden="1" w:uiPriority="39" w:unhideWhenUsed="1"/>
+    <w:lsdException w:name="toc 6" w:semiHidden="1" w:uiPriority="39" w:unhideWhenUsed="1"/>
+    <w:lsdException w:name="toc 7" w:semiHidden="1" w:uiPriority="39" w:unhideWhenUsed="1"/>
+    <w:lsdException w:name="toc 8" w:semiHidden="1" w:uiPriority="39" w:unhideWhenUsed="1"/>
+    <w:lsdException w:name="toc 9" w:semiHidden="1" w:uiPriority="39" w:unhideWhenUsed="1"/>
+    <w:lsdException w:name="Normal Indent" w:semiHidden="1" w:unhideWhenUsed="1"/>
+    <w:lsdException w:name="footnote text" w:semiHidden="1" w:unhideWhenUsed="1"/>
+    <w:lsdException w:name="annotation text" w:semiHidden="1" w:unhideWhenUsed="1"/>
+    <w:lsdException w:name="header" w:semiHidden="1" w:unhideWhenUsed="1"/>
+    <w:lsdException w:name="footer" w:semiHidden="1" w:unhideWhenUsed="1"/>
+    <w:lsdException w:name="index heading" w:semiHidden="1" w:unhideWhenUsed="1"/>
+    <w:lsdException w:name="caption" w:semiHidden="1" w:uiPriority="35" w:unhideWhenUsed="1" w:qFormat="1"/>
+    <w:lsdException w:name="table of figures" w:semiHidden="1" w:unhideWhenUsed="1"/>
+    <w:lsdException w:name="envelope address" w:semiHidden="1" w:unhideWhenUsed="1"/>
+    <w:lsdException w:name="envelope return" w:semiHidden="1" w:unhideWhenUsed="1"/>
+    <w:lsdException w:name="footnote reference" w:semiHidden="1" w:unhideWhenUsed="1"/>
+    <w:lsdException w:name="annotation reference" w:semiHidden="1" w:unhideWhenUsed="1"/>
+    <w:lsdException w:name="line number" w:semiHidden="1" w:unhideWhenUsed="1"/>
+    <w:lsdException w:name="page number" w:semiHidden="1" w:unhideWhenUsed="1"/>
+    <w:lsdException w:name="endnote reference" w:semiHidden="1" w:unhideWhenUsed="1"/>
+    <w:lsdException w:name="endnote text" w:semiHidden="1" w:unhideWhenUsed="1"/>
+    <w:lsdException w:name="table of authorities" w:semiHidden="1" w:unhideWhenUsed="1"/>
+    <w:lsdException w:name="macro" w:semiHidden="1" w:unhideWhenUsed="1"/>
+    <w:lsdException w:name="toa heading" w:semiHidden="1" w:unhideWhenUsed="1"/>
+    <w:lsdException w:name="List" w:semiHidden="1" w:unhideWhenUsed="1"/>
+    <w:lsdException w:name="List Bullet" w:semiHidden="1" w:unhideWhenUsed="1"/>
+    <w:lsdException w:name="List Number" w:semiHidden="1" w:unhideWhenUsed="1"/>
+    <w:lsdException w:name="List 2" w:semiHidden="1" w:unhideWhenUsed="1"/>
+    <w:lsdException w:name="List 3" w:semiHidden="1" w:unhideWhenUsed="1"/>
+    <w:lsdException w:name="List 4" w:semiHidden="1" w:unhideWhenUsed="1"/>
+    <w:lsdException w:name="List 5" w:semiHidden="1" w:unhideWhenUsed="1"/>
+    <w:lsdException w:name="List Bullet 2" w:semiHidden="1" w:unhideWhenUsed="1"/>
+    <w:lsdException w:name="List Bullet 3" w:semiHidden="1" w:unhideWhenUsed="1"/>
+    <w:lsdException w:name="List Bullet 4" w:semiHidden="1" w:unhideWhenUsed="1"/>
+    <w:lsdException w:name="List Bullet 5" w:semiHidden="1" w:unhideWhenUsed="1"/>
+    <w:lsdException w:name="List Number 2" w:semiHidden="1" w:unhideWhenUsed="1"/>
+    <w:lsdException w:name="List Number 3" w:semiHidden="1" w:unhideWhenUsed="1"/>
+    <w:lsdException w:name="List Number 4" w:semiHidden="1" w:unhideWhenUsed="1"/>
+    <w:lsdException w:name="List Number 5" w:semiHidden="1" w:unhideWhenUsed="1"/>
+    <w:lsdException w:name="Title" w:uiPriority="10" w:qFormat="1"/>
+    <w:lsdException w:name="Closing" w:semiHidden="1" w:unhideWhenUsed="1"/>
+    <w:lsdException w:name="Signature" w:semiHidden="1" w:unhideWhenUsed="1"/>
+    <w:lsdException w:name="Default Paragraph Font" w:semiHidden="1" w:uiPriority="1" w:unhideWhenUsed="1"/>
+    <w:lsdException w:name="Body Text" w:semiHidden="1" w:unhideWhenUsed="1"/>
+    <w:lsdException w:name="Body Text Indent" w:semiHidden="1" w:unhideWhenUsed="1"/>
+    <w:lsdException w:name="List Continue" w:semiHidden="1" w:unhideWhenUsed="1"/>
+    <w:lsdException w:name="List Continue 2" w:semiHidden="1" w:unhideWhenUsed="1"/>
+    <w:lsdException w:name="List Continue 3" w:semiHidden="1" w:unhideWhenUsed="1"/>
+    <w:lsdException w:name="List Continue 4" w:semiHidden="1" w:unhideWhenUsed="1"/>
+    <w:lsdException w:name="List Continue 5" w:semiHidden="1" w:unhideWhenUsed="1"/>
+    <w:lsdException w:name="Message Header" w:semiHidden="1" w:unhideWhenUsed="1"/>
+    <w:lsdException w:name="Subtitle" w:uiPriority="11" w:qFormat="1"/>
+    <w:lsdException w:name="Salutation" w:semiHidden="1" w:unhideWhenUsed="1"/>
+    <w:lsdException w:name="Date" w:semiHidden="1" w:unhideWhenUsed="1"/>
+    <w:lsdException w:name="Body Text First Indent" w:semiHidden="1" w:unhideWhenUsed="1"/>
+    <w:lsdException w:name="Body Text First Indent 2" w:semiHidden="1" w:unhideWhenUsed="1"/>
+    <w:lsdException w:name="Note Heading" w:semiHidden="1" w:unhideWhenUsed="1"/>
+    <w:lsdException w:name="Body Text 2" w:semiHidden="1" w:unhideWhenUsed="1"/>
+    <w:lsdException w:name="Body Text 3" w:semiHidden="1" w:unhideWhenUsed="1"/>
+    <w:lsdException w:name="Body Text Indent 2" w:semiHidden="1" w:unhideWhenUsed="1"/>
+    <w:lsdException w:name="Body Text Indent 3" w:semiHidden="1" w:unhideWhenUsed="1"/>
+    <w:lsdException w:name="Block Text" w:semiHidden="1" w:unhideWhenUsed="1"/>
+    <w:lsdException w:name="Hyperlink" w:semiHidden="1" w:unhideWhenUsed="1"/>
+    <w:lsdException w:name="FollowedHyperlink" w:semiHidden="1" w:unhideWhenUsed="1"/>
+    <w:lsdException w:name="Strong" w:uiPriority="22" w:qFormat="1"/>
+    <w:lsdException w:name="Emphasis" w:uiPriority="20" w:qFormat="1"/>
+    <w:lsdException w:name="Document Map" w:semiHidden="1" w:unhideWhenUsed="1"/>
+    <w:lsdException w:name="Plain Text" w:semiHidden="1" w:unhideWhenUsed="1"/>
+    <w:lsdException w:name="E-mail Signature" w:semiHidden="1" w:unhideWhenUsed="1"/>
+    <w:lsdException w:name="HTML Top of Form" w:semiHidden="1" w:unhideWhenUsed="1"/>
+    <w:lsdException w:name="HTML Bottom of Form" w:semiHidden="1" w:unhideWhenUsed="1"/>
+    <w:lsdException w:name="Normal (Web)" w:semiHidden="1" w:unhideWhenUsed="1"/>
+    <w:lsdException w:name="HTML Acronym" w:semiHidden="1" w:unhideWhenUsed="1"/>
+    <w:lsdException w:name="HTML Address" w:semiHidden="1" w:unhideWhenUsed="1"/>
+    <w:lsdException w:name="HTML Cite" w:semiHidden="1" w:unhideWhenUsed="1"/>
+    <w:lsdException w:name="HTML Code" w:semiHidden="1" w:unhideWhenUsed="1"/>
+    <w:lsdException w:name="HTML Definition" w:semiHidden="1" w:unhideWhenUsed="1"/>
+    <w:lsdException w:name="HTML Keyboard" w:semiHidden="1" w:unhideWhenUsed="1"/>
+    <w:lsdException w:name="HTML Preformatted" w:semiHidden="1" w:unhideWhenUsed="1"/>
+    <w:lsdException w:name="HTML Sample" w:semiHidden="1" w:unhideWhenUsed="1"/>
+    <w:lsdException w:name="HTML Typewriter" w:semiHidden="1" w:unhideWhenUsed="1"/>
+    <w:lsdException w:name="HTML Variable" w:semiHidden="1" w:unhideWhenUsed="1"/>
+    <w:lsdException w:name="Normal Table" w:semiHidden="1" w:unhideWhenUsed="1"/>
+    <w:lsdException w:name="annotation subject" w:semiHidden="1" w:unhideWhenUsed="1"/>
+    <w:lsdException w:name="No List" w:semiHidden="1" w:unhideWhenUsed="1"/>
+    <w:lsdException w:name="Outline List 1" w:semiHidden="1" w:unhideWhenUsed="1"/>
+    <w:lsdException w:name="Outline List 2" w:semiHidden="1" w:unhideWhenUsed="1"/>
+    <w:lsdException w:name="Outline List 3" w:semiHidden="1" w:unhideWhenUsed="1"/>
+    <w:lsdException w:name="Table Simple 1" w:semiHidden="1" w:unhideWhenUsed="1"/>
+    <w:lsdException w:name="Table Simple 2" w:semiHidden="1" w:unhideWhenUsed="1"/>
+    <w:lsdException w:name="Table Simple 3" w:semiHidden="1" w:unhideWhenUsed="1"/>
+    <w:lsdException w:name="Table Classic 1" w:semiHidden="1" w:unhideWhenUsed="1"/>
+    <w:lsdException w:name="Table Classic 2" w:semiHidden="1" w:unhideWhenUsed="1"/>
+    <w:lsdException w:name="Table Classic 3" w:semiHidden="1" w:unhideWhenUsed="1"/>
+    <w:lsdException w:name="Table Classic 4" w:semiHidden="1" w:unhideWhenUsed="1"/>
+    <w:lsdException w:name="Table Colorful 1" w:semiHidden="1" w:unhideWhenUsed="1"/>
+    <w:lsdException w:name="Table Colorful 2" w:semiHidden="1" w:unhideWhenUsed="1"/>
+    <w:lsdException w:name="Table Colorful 3" w:semiHidden="1" w:unhideWhenUsed="1"/>
+    <w:lsdException w:name="Table Columns 1" w:semiHidden="1" w:unhideWhenUsed="1"/>
+    <w:lsdException w:name="Table Columns 2" w:semiHidden="1" w:unhideWhenUsed="1"/>
+    <w:lsdException w:name="Table Columns 3" w:semiHidden="1" w:unhideWhenUsed="1"/>
+    <w:lsdException w:name="Table Columns 4" w:semiHidden="1" w:unhideWhenUsed="1"/>
+    <w:lsdException w:name="Table Columns 5" w:semiHidden="1" w:unhideWhenUsed="1"/>
+    <w:lsdException w:name="Table Grid 1" w:semiHidden="1" w:unhideWhenUsed="1"/>
+    <w:lsdException w:name="Table Grid 2" w:semiHidden="1" w:unhideWhenUsed="1"/>
+    <w:lsdException w:name="Table Grid 3" w:semiHidden="1" w:unhideWhenUsed="1"/>
+    <w:lsdException w:name="Table Grid 4" w:semiHidden="1" w:unhideWhenUsed="1"/>
+    <w:lsdException w:name="Table Grid 5" w:semiHidden="1" w:unhideWhenUsed="1"/>
+    <w:lsdException w:name="Table Grid 6" w:semiHidden="1" w:unhideWhenUsed="1"/>
+    <w:lsdException w:name="Table Grid 7" w:semiHidden="1" w:unhideWhenUsed="1"/>
+    <w:lsdException w:name="Table Grid 8" w:semiHidden="1" w:unhideWhenUsed="1"/>
+    <w:lsdException w:name="Table List 1" w:semiHidden="1" w:unhideWhenUsed="1"/>
+    <w:lsdException w:name="Table List 2" w:semiHidden="1" w:unhideWhenUsed="1"/>
+    <w:lsdException w:name="Table List 3" w:semiHidden="1" w:unhideWhenUsed="1"/>
+    <w:lsdException w:name="Table List 4" w:semiHidden="1" w:unhideWhenUsed="1"/>
+    <w:lsdException w:name="Table List 5" w:semiHidden="1" w:unhideWhenUsed="1"/>
+    <w:lsdException w:name="Table List 6" w:semiHidden="1" w:unhideWhenUsed="1"/>
+    <w:lsdException w:name="Table List 7" w:semiHidden="1" w:unhideWhenUsed="1"/>
+    <w:lsdException w:name="Table List 8" w:semiHidden="1" w:unhideWhenUsed="1"/>
+    <w:lsdException w:name="Table 3D effects 1" w:semiHidden="1" w:unhideWhenUsed="1"/>
+    <w:lsdException w:name="Table 3D effects 2" w:semiHidden="1" w:unhideWhenUsed="1"/>
+    <w:lsdException w:name="Table 3D effects 3" w:semiHidden="1" w:unhideWhenUsed="1"/>
+    <w:lsdException w:name="Table Contemporary" w:semiHidden="1" w:unhideWhenUsed="1"/>
+    <w:lsdException w:name="Table Elegant" w:semiHidden="1" w:unhideWhenUsed="1"/>
+    <w:lsdException w:name="Table Professional" w:semiHidden="1" w:unhideWhenUsed="1"/>
+    <w:lsdException w:name="Table Subtle 1" w:semiHidden="1" w:unhideWhenUsed="1"/>
+    <w:lsdException w:name="Table Subtle 2" w:semiHidden="1" w:unhideWhenUsed="1"/>
+    <w:lsdException w:name="Table Web 1" w:semiHidden="1" w:unhideWhenUsed="1"/>
+    <w:lsdException w:name="Table Web 2" w:semiHidden="1" w:unhideWhenUsed="1"/>
+    <w:lsdException w:name="Table Web 3" w:semiHidden="1" w:unhideWhenUsed="1"/>
+    <w:lsdException w:name="Balloon Text" w:semiHidden="1" w:unhideWhenUsed="1"/>
+    <w:lsdException w:name="Table Grid" w:uiPriority="59"/>
+    <w:lsdException w:name="Table Theme" w:semiHidden="1" w:unhideWhenUsed="1"/>
+    <w:lsdException w:name="Placeholder Text" w:semiHidden="1"/>
+    <w:lsdException w:name="No Spacing" w:uiPriority="1" w:qFormat="1"/>
+    <w:lsdException w:name="Light Shading" w:uiPriority="60"/>
+    <w:lsdException w:name="Light List" w:uiPriority="61"/>
+    <w:lsdException w:name="Light Grid" w:uiPriority="62"/>
+    <w:lsdException w:name="Medium Shading 1" w:uiPriority="63"/>
+    <w:lsdException w:name="Medium Shading 2" w:uiPriority="64"/>
+    <w:lsdException w:name="Medium List 1" w:uiPriority="65"/>
+    <w:lsdException w:name="Medium List 2" w:uiPriority="66"/>
+    <w:lsdException w:name="Medium Grid 1" w:uiPriority="67"/>
+    <w:lsdException w:name="Medium Grid 2" w:uiPriority="68"/>
+    <w:lsdException w:name="Medium Grid 3" w:uiPriority="69"/>
+    <w:lsdException w:name="Dark List" w:uiPriority="70"/>
+    <w:lsdException w:name="Colorful Shading" w:uiPriority="71"/>
+    <w:lsdException w:name="Colorful List" w:uiPriority="72"/>
+    <w:lsdException w:name="Colorful Grid" w:uiPriority="73"/>
+    <w:lsdException w:name="Light Shading Accent 1" w:uiPriority="60"/>
+    <w:lsdException w:name="Light List Accent 1" w:uiPriority="61"/>
+    <w:lsdException w:name="Light Grid Accent 1" w:uiPriority="62"/>
+    <w:lsdException w:name="Medium Shading 1 Accent 1" w:uiPriority="63"/>
+    <w:lsdException w:name="Medium Shading 2 Accent 1" w:uiPriority="64"/>
+    <w:lsdException w:name="Medium List 1 Accent 1" w:uiPriority="65"/>
+    <w:lsdException w:name="Revision" w:semiHidden="1"/>
+    <w:lsdException w:name="List Paragraph" w:uiPriority="34" w:qFormat="1"/>
+    <w:lsdException w:name="Quote" w:uiPriority="29" w:qFormat="1"/>
+    <w:lsdException w:name="Intense Quote" w:uiPriority="30" w:qFormat="1"/>
+    <w:lsdException w:name="Medium List 2 Accent 1" w:uiPriority="66"/>
+    <w:lsdException w:name="Medium Grid 1 Accent 1" w:uiPriority="67"/>
+    <w:lsdException w:name="Medium Grid 2 Accent 1" w:uiPriority="68"/>
+    <w:lsdException w:name="Medium Grid 3 Accent 1" w:uiPriority="69"/>
+    <w:lsdException w:name="Dark List Accent 1" w:uiPriority="70"/>
+    <w:lsdException w:name="Colorful Shading Accent 1" w:uiPriority="71"/>
+    <w:lsdException w:name="Colorful List Accent 1" w:uiPriority="72"/>
+    <w:lsdException w:name="Colorful Grid Accent 1" w:uiPriority="73"/>
+    <w:lsdException w:name="Light Shading Accent 2" w:uiPriority="60"/>
+    <w:lsdException w:name="Light List Accent 2" w:uiPriority="61"/>
+    <w:lsdException w:name="Light Grid Accent 2" w:uiPriority="62"/>
+    <w:lsdException w:name="Medium Shading 1 Accent 2" w:uiPriority="63"/>
+    <w:lsdException w:name="Medium Shading 2 Accent 2" w:uiPriority="64"/>
+    <w:lsdException w:name="Medium List 1 Accent 2" w:uiPriority="65"/>
+    <w:lsdException w:name="Medium List 2 Accent 2" w:uiPriority="66"/>
+    <w:lsdException w:name="Medium Grid 1 Accent 2" w:uiPriority="67"/>
+    <w:lsdException w:name="Medium Grid 2 Accent 2" w:uiPriority="68"/>
+    <w:lsdException w:name="Medium Grid 3 Accent 2" w:uiPriority="69"/>
+    <w:lsdException w:name="Dark List Accent 2" w:uiPriority="70"/>
+    <w:lsdException w:name="Colorful Shading Accent 2" w:uiPriority="71"/>
+    <w:lsdException w:name="Colorful List Accent 2" w:uiPriority="72"/>
+    <w:lsdException w:name="Colorful Grid Accent 2" w:uiPriority="73"/>
+    <w:lsdException w:name="Light Shading Accent 3" w:uiPriority="60"/>
+    <w:lsdException w:name="Light List Accent 3" w:uiPriority="61"/>
+    <w:lsdException w:name="Light Grid Accent 3" w:uiPriority="62"/>
+    <w:lsdException w:name="Medium Shading 1 Accent 3" w:uiPriority="63"/>
+    <w:lsdException w:name="Medium Shading 2 Accent 3" w:uiPriority="64"/>
+    <w:lsdException w:name="Medium List 1 Accent 3" w:uiPriority="65"/>
+    <w:lsdException w:name="Medium List 2 Accent 3" w:uiPriority="66"/>
+    <w:lsdException w:name="Medium Grid 1 Accent 3" w:uiPriority="67"/>
+    <w:lsdException w:name="Medium Grid 2 Accent 3" w:uiPriority="68"/>
+    <w:lsdException w:name="Medium Grid 3 Accent 3" w:uiPriority="69"/>
+    <w:lsdException w:name="Dark List Accent 3" w:uiPriority="70"/>
+    <w:lsdException w:name="Colorful Shading Accent 3" w:uiPriority="71"/>
+    <w:lsdException w:name="Colorful List Accent 3" w:uiPriority="72"/>
+    <w:lsdException w:name="Colorful Grid Accent 3" w:uiPriority="73"/>
+    <w:lsdException w:name="Light Shading Accent 4" w:uiPriority="60"/>
+    <w:lsdException w:name="Light List Accent 4" w:uiPriority="61"/>
+    <w:lsdException w:name="Light Grid Accent 4" w:uiPriority="62"/>
+    <w:lsdException w:name="Medium Shading 1 Accent 4" w:uiPriority="63"/>
+    <w:lsdException w:name="Medium Shading 2 Accent 4" w:uiPriority="64"/>
+    <w:lsdException w:name="Medium List 1 Accent 4" w:uiPriority="65"/>
+    <w:lsdException w:name="Medium List 2 Accent 4" w:uiPriority="66"/>
+    <w:lsdException w:name="Medium Grid 1 Accent 4" w:uiPriority="67"/>
+    <w:lsdException w:name="Medium Grid 2 Accent 4" w:uiPriority="68"/>
+    <w:lsdException w:name="Medium Grid 3 Accent 4" w:uiPriority="69"/>
+    <w:lsdException w:name="Dark List Accent 4" w:uiPriority="70"/>
+    <w:lsdException w:name="Colorful Shading Accent 4" w:uiPriority="71"/>
+    <w:lsdException w:name="Colorful List Accent 4" w:uiPriority="72"/>
+    <w:lsdException w:name="Colorful Grid Accent 4" w:uiPriority="73"/>
+    <w:lsdException w:name="Light Shading Accent 5" w:uiPriority="60"/>
+    <w:lsdException w:name="Light List Accent 5" w:uiPriority="61"/>
+    <w:lsdException w:name="Light Grid Accent 5" w:uiPriority="62"/>
+    <w:lsdException w:name="Medium Shading 1 Accent 5" w:uiPriority="63"/>
+    <w:lsdException w:name="Medium Shading 2 Accent 5" w:uiPriority="64"/>
+    <w:lsdException w:name="Medium List 1 Accent 5" w:uiPriority="65"/>
+    <w:lsdException w:name="Medium List 2 Accent 5" w:uiPriority="66"/>
+    <w:lsdException w:name="Medium Grid 1 Accent 5" w:uiPriority="67"/>
+    <w:lsdException w:name="Medium Grid 2 Accent 5" w:uiPriority="68"/>
+    <w:lsdException w:name="Medium Grid 3 Accent 5" w:uiPriority="69"/>
+    <w:lsdException w:name="Dark List Accent 5" w:uiPriority="70"/>
+    <w:lsdException w:name="Colorful Shading Accent 5" w:uiPriority="71"/>
+    <w:lsdException w:name="Colorful List Accent 5" w:uiPriority="72"/>
+    <w:lsdException w:name="Colorful Grid Accent 5" w:uiPriority="73"/>
+    <w:lsdException w:name="Light Shading Accent 6" w:uiPriority="60"/>
+    <w:lsdException w:name="Light List Accent 6" w:uiPriority="61"/>
+    <w:lsdException w:name="Light Grid Accent 6" w:uiPriority="62"/>
+    <w:lsdException w:name="Medium Shading 1 Accent 6" w:uiPriority="63"/>
+    <w:lsdException w:name="Medium Shading 2 Accent 6" w:uiPriority="64"/>
+    <w:lsdException w:name="Medium List 1 Accent 6" w:uiPriority="65"/>
+    <w:lsdException w:name="Medium List 2 Accent 6" w:uiPriority="66"/>
+    <w:lsdException w:name="Medium Grid 1 Accent 6" w:uiPriority="67"/>
+    <w:lsdException w:name="Medium Grid 2 Accent 6" w:uiPriority="68"/>
+    <w:lsdException w:name="Medium Grid 3 Accent 6" w:uiPriority="69"/>
+    <w:lsdException w:name="Dark List Accent 6" w:uiPriority="70"/>
+    <w:lsdException w:name="Colorful Shading Accent 6" w:uiPriority="71"/>
+    <w:lsdException w:name="Colorful List Accent 6" w:uiPriority="72"/>
+    <w:lsdException w:name="Colorful Grid Accent 6" w:uiPriority="73"/>
+    <w:lsdException w:name="Subtle Emphasis" w:uiPriority="19" w:qFormat="1"/>
+    <w:lsdException w:name="Intense Emphasis" w:uiPriority="21" w:qFormat="1"/>
+    <w:lsdException w:name="Subtle Reference" w:uiPriority="31" w:qFormat="1"/>
+    <w:lsdException w:name="Intense Reference" w:uiPriority="32" w:qFormat="1"/>
+    <w:lsdException w:name="Book Title" w:uiPriority="33" w:qFormat="1"/>
+    <w:lsdException w:name="Bibliography" w:semiHidden="1" w:uiPriority="37" w:unhideWhenUsed="1"/>
+    <w:lsdException w:name="TOC Heading" w:semiHidden="1" w:uiPriority="39" w:unhideWhenUsed="1" w:qFormat="1"/>
+    <w:lsdException w:name="Plain Table 1" w:uiPriority="41"/>
+    <w:lsdException w:name="Plain Table 2" w:uiPriority="42"/>
+    <w:lsdException w:name="Plain Table 3" w:uiPriority="43"/>
+    <w:lsdException w:name="Plain Table 4" w:uiPriority="44"/>
+    <w:lsdException w:name="Plain Table 5" w:uiPriority="45"/>
+    <w:lsdException w:name="Grid Table Light" w:uiPriority="40"/>
+    <w:lsdException w:name="Grid Table 1 Light" w:uiPriority="46"/>
+    <w:lsdException w:name="Grid Table 2" w:uiPriority="47"/>
+    <w:lsdException w:name="Grid Table 3" w:uiPriority="48"/>
+    <w:lsdException w:name="Grid Table 4" w:uiPriority="49"/>
+    <w:lsdException w:name="Grid Table 5 Dark" w:uiPriority="50"/>
+    <w:lsdException w:name="Grid Table 6 Colorful" w:uiPriority="51"/>
+    <w:lsdException w:name="Grid Table 7 Colorful" w:uiPriority="52"/>
+    <w:lsdException w:name="Grid Table 1 Light Accent 1" w:uiPriority="46"/>
+    <w:lsdException w:name="Grid Table 2 Accent 1" w:uiPriority="47"/>
+    <w:lsdException w:name="Grid Table 3 Accent 1" w:uiPriority="48"/>
+    <w:lsdException w:name="Grid Table 4 Accent 1" w:uiPriority="49"/>
+    <w:lsdException w:name="Grid Table 5 Dark Accent 1" w:uiPriority="50"/>
+    <w:lsdException w:name="Grid Table 6 Colorful Accent 1" w:uiPriority="51"/>
+    <w:lsdException w:name="Grid Table 7 Colorful Accent 1" w:uiPriority="52"/>
+    <w:lsdException w:name="Grid Table 1 Light Accent 2" w:uiPriority="46"/>
+    <w:lsdException w:name="Grid Table 2 Accent 2" w:uiPriority="47"/>
+    <w:lsdException w:name="Grid Table 3 Accent 2" w:uiPriority="48"/>
+    <w:lsdException w:name="Grid Table 4 Accent 2" w:uiPriority="49"/>
+    <w:lsdException w:name="Grid Table 5 Dark Accent 2" w:uiPriority="50"/>
+    <w:lsdException w:name="Grid Table 6 Colorful Accent 2" w:uiPriority="51"/>
+    <w:lsdException w:name="Grid Table 7 Colorful Accent 2" w:uiPriority="52"/>
+    <w:lsdException w:name="Grid Table 1 Light Accent 3" w:uiPriority="46"/>
+    <w:lsdException w:name="Grid Table 2 Accent 3" w:uiPriority="47"/>
+    <w:lsdException w:name="Grid Table 3 Accent 3" w:uiPriority="48"/>
+    <w:lsdException w:name="Grid Table 4 Accent 3" w:uiPriority="49"/>
+    <w:lsdException w:name="Grid Table 5 Dark Accent 3" w:uiPriority="50"/>
+    <w:lsdException w:name="Grid Table 6 Colorful Accent 3" w:uiPriority="51"/>
+    <w:lsdException w:name="Grid Table 7 Colorful Accent 3" w:uiPriority="52"/>
+    <w:lsdException w:name="Grid Table 1 Light Accent 4" w:uiPriority="46"/>
+    <w:lsdException w:name="Grid Table 2 Accent 4" w:uiPriority="47"/>
+    <w:lsdException w:name="Grid Table 3 Accent 4" w:uiPriority="48"/>
+    <w:lsdException w:name="Grid Table 4 Accent 4" w:uiPriority="49"/>
+    <w:lsdException w:name="Grid Table 5 Dark Accent 4" w:uiPriority="50"/>
+    <w:lsdException w:name="Grid Table 6 Colorful Accent 4" w:uiPriority="51"/>
+    <w:lsdException w:name="Grid Table 7 Colorful Accent 4" w:uiPriority="52"/>
+    <w:lsdException w:name="Grid Table 1 Light Accent 5" w:uiPriority="46"/>
+    <w:lsdException w:name="Grid Table 2 Accent 5" w:uiPriority="47"/>
+    <w:lsdException w:name="Grid Table 3 Accent 5" w:uiPriority="48"/>
+    <w:lsdException w:name="Grid Table 4 Accent 5" w:uiPriority="49"/>
+    <w:lsdException w:name="Grid Table 5 Dark Accent 5" w:uiPriority="50"/>
+    <w:lsdException w:name="Grid Table 6 Colorful Accent 5" w:uiPriority="51"/>
+    <w:lsdException w:name="Grid Table 7 Colorful Accent 5" w:uiPriority="52"/>
+    <w:lsdException w:name="Grid Table 1 Light Accent 6" w:uiPriority="46"/>
+    <w:lsdException w:name="Grid Table 2 Accent 6" w:uiPriority="47"/>
+    <w:lsdException w:name="Grid Table 3 Accent 6" w:uiPriority="48"/>
+    <w:lsdException w:name="Grid Table 4 Accent 6" w:uiPriority="49"/>
+    <w:lsdException w:name="Grid Table 5 Dark Accent 6" w:uiPriority="50"/>
+    <w:lsdException w:name="Grid Table 6 Colorful Accent 6" w:uiPriority="51"/>
+    <w:lsdException w:name="Grid Table 7 Colorful Accent 6" w:uiPriority="52"/>
+    <w:lsdException w:name="List Table 1 Light" w:uiPriority="46"/>
+    <w:lsdException w:name="List Table 2" w:uiPriority="47"/>
+    <w:lsdException w:name="List Table 3" w:uiPriority="48"/>
+    <w:lsdException w:name="List Table 4" w:uiPriority="49"/>
+    <w:lsdException w:name="List Table 5 Dark" w:uiPriority="50"/>
+    <w:lsdException w:name="List Table 6 Colorful" w:uiPriority="51"/>
+    <w:lsdException w:name="List Table 7 Colorful" w:uiPriority="52"/>
+    <w:lsdException w:name="List Table 1 Light Accent 1" w:uiPriority="46"/>
+    <w:lsdException w:name="List Table 2 Accent 1" w:uiPriority="47"/>
+    <w:lsdException w:name="List Table 3 Accent 1" w:uiPriority="48"/>
+    <w:lsdException w:name="List Table 4 Accent 1" w:uiPriority="49"/>
+    <w:lsdException w:name="List Table 5 Dark Accent 1" w:uiPriority="50"/>
+    <w:lsdException w:name="List Table 6 Colorful Accent 1" w:uiPriority="51"/>
+    <w:lsdException w:name="List Table 7 Colorful Accent 1" w:uiPriority="52"/>
+    <w:lsdException w:name="List Table 1 Light Accent 2" w:uiPriority="46"/>
+    <w:lsdException w:name="List Table 2 Accent 2" w:uiPriority="47"/>
+    <w:lsdException w:name="List Table 3 Accent 2" w:uiPriority="48"/>
+    <w:lsdException w:name="List Table 4 Accent 2" w:uiPriority="49"/>
+    <w:lsdException w:name="List Table 5 Dark Accent 2" w:uiPriority="50"/>
+    <w:lsdException w:name="List Table 6 Colorful Accent 2" w:uiPriority="51"/>
+    <w:lsdException w:name="List Table 7 Colorful Accent 2" w:uiPriority="52"/>
+    <w:lsdException w:name="List Table 1 Light Accent 3" w:uiPriority="46"/>
+    <w:lsdException w:name="List Table 2 Accent 3" w:uiPriority="47"/>
+    <w:lsdException w:name="List Table 3 Accent 3" w:uiPriority="48"/>
+    <w:lsdException w:name="List Table 4 Accent 3" w:uiPriority="49"/>
+    <w:lsdException w:name="List Table 5 Dark Accent 3" w:uiPriority="50"/>
+    <w:lsdException w:name="List Table 6 Colorful Accent 3" w:uiPriority="51"/>
+    <w:lsdException w:name="List Table 7 Colorful Accent 3" w:uiPriority="52"/>
+    <w:lsdException w:name="List Table 1 Light Accent 4" w:uiPriority="46"/>
+    <w:lsdException w:name="List Table 2 Accent 4" w:uiPriority="47"/>
+    <w:lsdException w:name="List Table 3 Accent 4" w:uiPriority="48"/>
+    <w:lsdException w:name="List Table 4 Accent 4" w:uiPriority="49"/>
+    <w:lsdException w:name="List Table 5 Dark Accent 4" w:uiPriority="50"/>
+    <w:lsdException w:name="List Table 6 Colorful Accent 4" w:uiPriority="51"/>
+    <w:lsdException w:name="List Table 7 Colorful Accent 4" w:uiPriority="52"/>
+    <w:lsdException w:name="List Table 1 Light Accent 5" w:uiPriority="46"/>
+    <w:lsdException w:name="List Table 2 Accent 5" w:uiPriority="47"/>
+    <w:lsdException w:name="List Table 3 Accent 5" w:uiPriority="48"/>
+    <w:lsdException w:name="List Table 4 Accent 5" w:uiPriority="49"/>
+    <w:lsdException w:name="List Table 5 Dark Accent 5" w:uiPriority="50"/>
+    <w:lsdException w:name="List Table 6 Colorful Accent 5" w:uiPriority="51"/>
+    <w:lsdException w:name="List Table 7 Colorful Accent 5" w:uiPriority="52"/>
+    <w:lsdException w:name="List Table 1 Light Accent 6" w:uiPriority="46"/>
+    <w:lsdException w:name="List Table 2 Accent 6" w:uiPriority="47"/>
+    <w:lsdException w:name="List Table 3 Accent 6" w:uiPriority="48"/>
+    <w:lsdException w:name="List Table 4 Accent 6" w:uiPriority="49"/>
+    <w:lsdException w:name="List Table 5 Dark Accent 6" w:uiPriority="50"/>
+    <w:lsdException w:name="List Table 6 Colorful Accent 6" w:uiPriority="51"/>
+    <w:lsdException w:name="List Table 7 Colorful Accent 6" w:uiPriority="52"/>
   </w:latentStyles>
   <w:style w:type="paragraph" w:default="1" w:styleId="Normal">
     <w:name w:val="Normal"/>
@@ -9123,4 +9309,16 @@
   <a:objectDefaults/>
   <a:extraClrSchemeLst/>
 </a:theme>
+</file>
+
+<file path=customXml/item1.xml><?xml version="1.0" encoding="utf-8"?>
+<b:Sources xmlns:b="http://schemas.openxmlformats.org/officeDocument/2006/bibliography" xmlns="http://schemas.openxmlformats.org/officeDocument/2006/bibliography" SelectedStyle="\APASixthEditionOfficeOnline.xsl" StyleName="APA" Version="6"/>
+</file>
+
+<file path=customXml/itemProps1.xml><?xml version="1.0" encoding="utf-8"?>
+<ds:datastoreItem xmlns:ds="http://schemas.openxmlformats.org/officeDocument/2006/customXml" ds:itemID="{ED36AEA4-F008-4542-A3FE-79C12FA8F5F4}">
+  <ds:schemaRefs>
+    <ds:schemaRef ds:uri="http://schemas.openxmlformats.org/officeDocument/2006/bibliography"/>
+  </ds:schemaRefs>
+</ds:datastoreItem>
 </file>
</xml_diff>